<commit_message>
Module 11 assignment updated
</commit_message>
<xml_diff>
--- a/Module_11_StemCells/assignment/Greatti_Yves_assignment_11.docx
+++ b/Module_11_StemCells/assignment/Greatti_Yves_assignment_11.docx
@@ -535,7 +535,31 @@
         <w:rPr>
           <w:rFonts w:ascii="Tahoma" w:hAnsi="Tahoma" w:cs="Tahoma"/>
         </w:rPr>
-        <w:t xml:space="preserve">stem cells are in a dormant state waiting and once triggered any of these stem cells could differentiate and proliferate into a large population of mature cells. These stem cells are available for the lifetime of the organism. The mature clone eventually </w:t>
+        <w:t>stem cells are in a dormant state waiting</w:t>
+      </w:r>
+      <w:r>
+        <w:rPr>
+          <w:rFonts w:ascii="Tahoma" w:hAnsi="Tahoma" w:cs="Tahoma"/>
+        </w:rPr>
+        <w:t xml:space="preserve"> to be activated </w:t>
+      </w:r>
+      <w:r>
+        <w:rPr>
+          <w:rFonts w:ascii="Tahoma" w:hAnsi="Tahoma" w:cs="Tahoma"/>
+        </w:rPr>
+        <w:t>and once triggered any of these stem cells could differentiate and proliferate into a large population of mature cells. These stem cells are available for the lifetime of the organism</w:t>
+      </w:r>
+      <w:r>
+        <w:rPr>
+          <w:rFonts w:ascii="Tahoma" w:hAnsi="Tahoma" w:cs="Tahoma"/>
+        </w:rPr>
+        <w:t xml:space="preserve"> and have a limited lifespan</w:t>
+      </w:r>
+      <w:r>
+        <w:rPr>
+          <w:rFonts w:ascii="Tahoma" w:hAnsi="Tahoma" w:cs="Tahoma"/>
+        </w:rPr>
+        <w:t xml:space="preserve">. The mature clone eventually </w:t>
       </w:r>
       <w:r>
         <w:rPr>
@@ -547,7 +571,19 @@
         <w:rPr>
           <w:rFonts w:ascii="Tahoma" w:hAnsi="Tahoma" w:cs="Tahoma"/>
         </w:rPr>
-        <w:t xml:space="preserve"> out and a new stem-cell take over for cell production.</w:t>
+        <w:t xml:space="preserve"> out and a new stem-cell </w:t>
+      </w:r>
+      <w:r>
+        <w:rPr>
+          <w:rFonts w:ascii="Tahoma" w:hAnsi="Tahoma" w:cs="Tahoma"/>
+        </w:rPr>
+        <w:t xml:space="preserve">clone </w:t>
+      </w:r>
+      <w:r>
+        <w:rPr>
+          <w:rFonts w:ascii="Tahoma" w:hAnsi="Tahoma" w:cs="Tahoma"/>
+        </w:rPr>
+        <w:t>take over for cell production.</w:t>
       </w:r>
     </w:p>
     <w:p>
@@ -571,7 +607,44 @@
         <w:rPr>
           <w:rFonts w:ascii="Tahoma" w:hAnsi="Tahoma" w:cs="Tahoma"/>
         </w:rPr>
-        <w:t>: this model assumes that the stem cells can self-renew and differentiate into a mature cell or 1 stem-cell daughter with a given probability p (mature cell: p and stem-cell:1-p).</w:t>
+        <w:t xml:space="preserve">: this model assumes that the stem cells can self-renew and differentiate into a mature cell </w:t>
+      </w:r>
+      <w:r>
+        <w:rPr>
+          <w:rFonts w:ascii="Tahoma" w:hAnsi="Tahoma" w:cs="Tahoma"/>
+        </w:rPr>
+        <w:t>and</w:t>
+      </w:r>
+      <w:r>
+        <w:rPr>
+          <w:rFonts w:ascii="Tahoma" w:hAnsi="Tahoma" w:cs="Tahoma"/>
+        </w:rPr>
+        <w:t xml:space="preserve"> </w:t>
+      </w:r>
+      <w:r>
+        <w:rPr>
+          <w:rFonts w:ascii="Tahoma" w:hAnsi="Tahoma" w:cs="Tahoma"/>
+        </w:rPr>
+        <w:t>a</w:t>
+      </w:r>
+      <w:r>
+        <w:rPr>
+          <w:rFonts w:ascii="Tahoma" w:hAnsi="Tahoma" w:cs="Tahoma"/>
+        </w:rPr>
+        <w:t xml:space="preserve"> stem-cell daughter</w:t>
+      </w:r>
+      <w:r>
+        <w:rPr>
+          <w:rFonts w:ascii="Tahoma" w:hAnsi="Tahoma" w:cs="Tahoma"/>
+        </w:rPr>
+        <w:t xml:space="preserve">. The probability of </w:t>
+      </w:r>
+      <w:r>
+        <w:rPr>
+          <w:rFonts w:ascii="Tahoma" w:hAnsi="Tahoma" w:cs="Tahoma"/>
+        </w:rPr>
+        <w:lastRenderedPageBreak/>
+        <w:t>self-renewal may not be exactly 50% depending on tissue environment and may be subject to telomere length.</w:t>
       </w:r>
     </w:p>
     <w:p>
@@ -589,20 +662,49 @@
           <w:b/>
           <w:bCs/>
         </w:rPr>
-        <w:lastRenderedPageBreak/>
         <w:t>Stochastic model</w:t>
       </w:r>
       <w:r>
         <w:rPr>
           <w:rFonts w:ascii="Tahoma" w:hAnsi="Tahoma" w:cs="Tahoma"/>
         </w:rPr>
-        <w:t>: the behavior of the outcome of differentiation is random in nature; i.e., a stem cell can generate 0,1 or 2 stem cells as daughter cells</w:t>
-      </w:r>
-      <w:r>
-        <w:rPr>
-          <w:rFonts w:ascii="Tahoma" w:hAnsi="Tahoma" w:cs="Tahoma"/>
-        </w:rPr>
-        <w:t>; and ca be regulated like the deterministic model by tissue environment and be influenced by telomer length.</w:t>
+        <w:t>: the behavior of the outcome of differentiation is random in nature; i.e., a stem cell can generate 0,</w:t>
+      </w:r>
+      <w:r>
+        <w:rPr>
+          <w:rFonts w:ascii="Tahoma" w:hAnsi="Tahoma" w:cs="Tahoma"/>
+        </w:rPr>
+        <w:t xml:space="preserve"> </w:t>
+      </w:r>
+      <w:r>
+        <w:rPr>
+          <w:rFonts w:ascii="Tahoma" w:hAnsi="Tahoma" w:cs="Tahoma"/>
+        </w:rPr>
+        <w:t>1 or 2 stem cells as daughter cells</w:t>
+      </w:r>
+      <w:r>
+        <w:rPr>
+          <w:rFonts w:ascii="Tahoma" w:hAnsi="Tahoma" w:cs="Tahoma"/>
+        </w:rPr>
+        <w:t>; and ca</w:t>
+      </w:r>
+      <w:r>
+        <w:rPr>
+          <w:rFonts w:ascii="Tahoma" w:hAnsi="Tahoma" w:cs="Tahoma"/>
+        </w:rPr>
+        <w:t>n</w:t>
+      </w:r>
+      <w:r>
+        <w:rPr>
+          <w:rFonts w:ascii="Tahoma" w:hAnsi="Tahoma" w:cs="Tahoma"/>
+        </w:rPr>
+        <w:t xml:space="preserve"> be regulated like the deterministic model by </w:t>
+      </w:r>
+      <w:r>
+        <w:rPr>
+          <w:rFonts w:ascii="Tahoma" w:hAnsi="Tahoma" w:cs="Tahoma"/>
+        </w:rPr>
+        <w:t>factors external to the dividing cell.</w:t>
       </w:r>
     </w:p>
     <w:p>
@@ -630,115 +732,25 @@
         <w:rPr>
           <w:rFonts w:ascii="Tahoma" w:hAnsi="Tahoma" w:cs="Tahoma"/>
         </w:rPr>
-        <w:t xml:space="preserve"> compared to the clonal succession or stochastic models, under deterministic condition</w:t>
-      </w:r>
-      <w:r>
-        <w:rPr>
-          <w:rFonts w:ascii="Tahoma" w:hAnsi="Tahoma" w:cs="Tahoma"/>
-        </w:rPr>
-        <w:t>s,</w:t>
-      </w:r>
-      <w:r>
-        <w:rPr>
-          <w:rFonts w:ascii="Tahoma" w:hAnsi="Tahoma" w:cs="Tahoma"/>
-        </w:rPr>
-        <w:t xml:space="preserve"> can either differentiate</w:t>
-      </w:r>
-      <w:r>
-        <w:rPr>
-          <w:rFonts w:ascii="Tahoma" w:hAnsi="Tahoma" w:cs="Tahoma"/>
-        </w:rPr>
-        <w:t>s</w:t>
-      </w:r>
-      <w:r>
-        <w:rPr>
-          <w:rFonts w:ascii="Tahoma" w:hAnsi="Tahoma" w:cs="Tahoma"/>
-        </w:rPr>
-        <w:t xml:space="preserve"> into </w:t>
-      </w:r>
-      <w:r>
-        <w:rPr>
-          <w:rFonts w:ascii="Tahoma" w:hAnsi="Tahoma" w:cs="Tahoma"/>
-        </w:rPr>
-        <w:t xml:space="preserve">a </w:t>
-      </w:r>
-      <w:r>
-        <w:rPr>
-          <w:rFonts w:ascii="Tahoma" w:hAnsi="Tahoma" w:cs="Tahoma"/>
-        </w:rPr>
-        <w:t xml:space="preserve">mature </w:t>
-      </w:r>
-      <w:r>
-        <w:rPr>
-          <w:rFonts w:ascii="Tahoma" w:hAnsi="Tahoma" w:cs="Tahoma"/>
-        </w:rPr>
-        <w:t xml:space="preserve">specialized </w:t>
-      </w:r>
-      <w:r>
-        <w:rPr>
-          <w:rFonts w:ascii="Tahoma" w:hAnsi="Tahoma" w:cs="Tahoma"/>
-        </w:rPr>
-        <w:t>cell</w:t>
-      </w:r>
-      <w:r>
-        <w:rPr>
-          <w:rFonts w:ascii="Tahoma" w:hAnsi="Tahoma" w:cs="Tahoma"/>
-        </w:rPr>
-        <w:t xml:space="preserve">; for </w:t>
-      </w:r>
-      <w:r>
-        <w:rPr>
-          <w:rFonts w:ascii="Tahoma" w:hAnsi="Tahoma" w:cs="Tahoma"/>
-        </w:rPr>
-        <w:t>example,</w:t>
-      </w:r>
-      <w:r>
-        <w:rPr>
-          <w:rFonts w:ascii="Tahoma" w:hAnsi="Tahoma" w:cs="Tahoma"/>
-        </w:rPr>
-        <w:t xml:space="preserve"> for </w:t>
-      </w:r>
-      <w:r>
-        <w:rPr>
-          <w:rFonts w:ascii="Tahoma" w:hAnsi="Tahoma" w:cs="Tahoma"/>
-        </w:rPr>
-        <w:t xml:space="preserve">tissue </w:t>
-      </w:r>
-      <w:r>
-        <w:rPr>
-          <w:rFonts w:ascii="Tahoma" w:hAnsi="Tahoma" w:cs="Tahoma"/>
-        </w:rPr>
-        <w:t>repair, or</w:t>
-      </w:r>
-      <w:r>
-        <w:rPr>
-          <w:rFonts w:ascii="Tahoma" w:hAnsi="Tahoma" w:cs="Tahoma"/>
-        </w:rPr>
-        <w:t xml:space="preserve"> a stem cell </w:t>
-      </w:r>
-      <w:r>
-        <w:rPr>
-          <w:rFonts w:ascii="Tahoma" w:hAnsi="Tahoma" w:cs="Tahoma"/>
-        </w:rPr>
-        <w:t xml:space="preserve">to </w:t>
-      </w:r>
-      <w:r>
-        <w:rPr>
-          <w:rFonts w:ascii="Tahoma" w:hAnsi="Tahoma" w:cs="Tahoma"/>
-        </w:rPr>
-        <w:t xml:space="preserve">replace </w:t>
-      </w:r>
-      <w:r>
-        <w:rPr>
-          <w:rFonts w:ascii="Tahoma" w:hAnsi="Tahoma" w:cs="Tahoma"/>
-        </w:rPr>
-        <w:t>itself</w:t>
-      </w:r>
-      <w:r>
-        <w:rPr>
-          <w:rFonts w:ascii="Tahoma" w:hAnsi="Tahoma" w:cs="Tahoma"/>
-        </w:rPr>
-        <w:t>.</w:t>
+        <w:t xml:space="preserve"> </w:t>
+      </w:r>
+      <w:r>
+        <w:rPr>
+          <w:rFonts w:ascii="Tahoma" w:hAnsi="Tahoma" w:cs="Tahoma"/>
+        </w:rPr>
+        <w:t xml:space="preserve">is based. </w:t>
+      </w:r>
+      <w:r>
+        <w:rPr>
+          <w:rFonts w:ascii="Tahoma" w:hAnsi="Tahoma" w:cs="Tahoma"/>
+        </w:rPr>
+        <w:t>o</w:t>
+      </w:r>
+      <w:r>
+        <w:rPr>
+          <w:rFonts w:ascii="Tahoma" w:hAnsi="Tahoma" w:cs="Tahoma"/>
+        </w:rPr>
+        <w:t>n the notion that stem cells exhibit a deterministic behavior given their response to differentiation stimuli.</w:t>
       </w:r>
     </w:p>
     <w:p>
@@ -858,6 +870,7 @@
       <w:pPr>
         <w:pStyle w:val="NormalWeb"/>
         <w:spacing w:before="120" w:beforeAutospacing="0" w:after="120" w:afterAutospacing="0"/>
+        <w:ind w:left="360"/>
         <w:rPr>
           <w:rFonts w:ascii="Tahoma" w:hAnsi="Tahoma" w:cs="Tahoma"/>
         </w:rPr>
@@ -898,7 +911,19 @@
         <w:rPr>
           <w:rFonts w:ascii="Tahoma" w:hAnsi="Tahoma" w:cs="Tahoma"/>
         </w:rPr>
-        <w:t>a trial to treat 8 patients with spinal cord injury, by injecting them with</w:t>
+        <w:t>a trial to treat 8 patients with spinal cord injury, inject</w:t>
+      </w:r>
+      <w:r>
+        <w:rPr>
+          <w:rFonts w:ascii="Tahoma" w:hAnsi="Tahoma" w:cs="Tahoma"/>
+        </w:rPr>
+        <w:t>ed</w:t>
+      </w:r>
+      <w:r>
+        <w:rPr>
+          <w:rFonts w:ascii="Tahoma" w:hAnsi="Tahoma" w:cs="Tahoma"/>
+        </w:rPr>
+        <w:t xml:space="preserve"> with</w:t>
       </w:r>
       <w:r>
         <w:rPr>
@@ -942,13 +967,37 @@
         <w:rPr>
           <w:rFonts w:ascii="Tahoma" w:hAnsi="Tahoma" w:cs="Tahoma"/>
         </w:rPr>
-        <w:t>it has already spent $170 million with $25 million</w:t>
-      </w:r>
-      <w:r>
-        <w:rPr>
-          <w:rFonts w:ascii="Tahoma" w:hAnsi="Tahoma" w:cs="Tahoma"/>
-        </w:rPr>
-        <w:t xml:space="preserve"> as a </w:t>
+        <w:t xml:space="preserve">it has already spent $170 million </w:t>
+      </w:r>
+      <w:r>
+        <w:rPr>
+          <w:rFonts w:ascii="Tahoma" w:hAnsi="Tahoma" w:cs="Tahoma"/>
+        </w:rPr>
+        <w:t>from which</w:t>
+      </w:r>
+      <w:r>
+        <w:rPr>
+          <w:rFonts w:ascii="Tahoma" w:hAnsi="Tahoma" w:cs="Tahoma"/>
+        </w:rPr>
+        <w:t xml:space="preserve"> $25 million</w:t>
+      </w:r>
+      <w:r>
+        <w:rPr>
+          <w:rFonts w:ascii="Tahoma" w:hAnsi="Tahoma" w:cs="Tahoma"/>
+        </w:rPr>
+        <w:t xml:space="preserve"> </w:t>
+      </w:r>
+      <w:r>
+        <w:rPr>
+          <w:rFonts w:ascii="Tahoma" w:hAnsi="Tahoma" w:cs="Tahoma"/>
+        </w:rPr>
+        <w:t>was</w:t>
+      </w:r>
+      <w:r>
+        <w:rPr>
+          <w:rFonts w:ascii="Tahoma" w:hAnsi="Tahoma" w:cs="Tahoma"/>
+        </w:rPr>
+        <w:t xml:space="preserve"> a </w:t>
       </w:r>
       <w:r>
         <w:rPr>
@@ -1045,25 +1094,241 @@
         <w:rPr>
           <w:rFonts w:ascii="Tahoma" w:hAnsi="Tahoma" w:cs="Tahoma"/>
         </w:rPr>
-        <w:t xml:space="preserve">Also, </w:t>
-      </w:r>
-      <w:r>
-        <w:rPr>
-          <w:rFonts w:ascii="Tahoma" w:hAnsi="Tahoma" w:cs="Tahoma"/>
-        </w:rPr>
-        <w:t>a</w:t>
-      </w:r>
-      <w:r>
-        <w:rPr>
-          <w:rFonts w:ascii="Tahoma" w:hAnsi="Tahoma" w:cs="Tahoma"/>
-        </w:rPr>
-        <w:t>round the same period (slide 23 11CD)</w:t>
-      </w:r>
-      <w:r>
-        <w:rPr>
-          <w:rFonts w:ascii="Tahoma" w:hAnsi="Tahoma" w:cs="Tahoma"/>
-        </w:rPr>
-        <w:t>, until today,</w:t>
+        <w:t>Also</w:t>
+      </w:r>
+      <w:r>
+        <w:rPr>
+          <w:rFonts w:ascii="Tahoma" w:hAnsi="Tahoma" w:cs="Tahoma"/>
+        </w:rPr>
+        <w:t xml:space="preserve">, </w:t>
+      </w:r>
+      <w:r>
+        <w:rPr>
+          <w:rFonts w:ascii="Tahoma" w:hAnsi="Tahoma" w:cs="Tahoma"/>
+        </w:rPr>
+        <w:t xml:space="preserve">from 2011 until today (slide </w:t>
+      </w:r>
+      <w:r>
+        <w:rPr>
+          <w:rFonts w:ascii="Tahoma" w:hAnsi="Tahoma" w:cs="Tahoma"/>
+        </w:rPr>
+        <w:t>10-</w:t>
+      </w:r>
+      <w:r>
+        <w:rPr>
+          <w:rFonts w:ascii="Tahoma" w:hAnsi="Tahoma" w:cs="Tahoma"/>
+        </w:rPr>
+        <w:t>11D)</w:t>
+      </w:r>
+      <w:r>
+        <w:rPr>
+          <w:rFonts w:ascii="Tahoma" w:hAnsi="Tahoma" w:cs="Tahoma"/>
+        </w:rPr>
+        <w:t xml:space="preserve">, </w:t>
+      </w:r>
+      <w:r>
+        <w:rPr>
+          <w:rFonts w:ascii="Tahoma" w:hAnsi="Tahoma" w:cs="Tahoma"/>
+        </w:rPr>
+        <w:t xml:space="preserve">there </w:t>
+      </w:r>
+      <w:r>
+        <w:rPr>
+          <w:rFonts w:ascii="Tahoma" w:hAnsi="Tahoma" w:cs="Tahoma"/>
+        </w:rPr>
+        <w:t>has</w:t>
+      </w:r>
+      <w:r>
+        <w:rPr>
+          <w:rFonts w:ascii="Tahoma" w:hAnsi="Tahoma" w:cs="Tahoma"/>
+        </w:rPr>
+        <w:t xml:space="preserve"> been </w:t>
+      </w:r>
+      <w:r>
+        <w:rPr>
+          <w:rFonts w:ascii="Tahoma" w:hAnsi="Tahoma" w:cs="Tahoma"/>
+        </w:rPr>
+        <w:t xml:space="preserve">much </w:t>
+      </w:r>
+      <w:r>
+        <w:rPr>
+          <w:rFonts w:ascii="Tahoma" w:hAnsi="Tahoma" w:cs="Tahoma"/>
+        </w:rPr>
+        <w:t xml:space="preserve">more </w:t>
+      </w:r>
+      <w:r>
+        <w:rPr>
+          <w:rFonts w:ascii="Tahoma" w:hAnsi="Tahoma" w:cs="Tahoma"/>
+        </w:rPr>
+        <w:t>NIH funding</w:t>
+      </w:r>
+      <w:r>
+        <w:rPr>
+          <w:rFonts w:ascii="Tahoma" w:hAnsi="Tahoma" w:cs="Tahoma"/>
+        </w:rPr>
+        <w:t xml:space="preserve"> in </w:t>
+      </w:r>
+      <w:r>
+        <w:rPr>
+          <w:rFonts w:ascii="Tahoma" w:hAnsi="Tahoma" w:cs="Tahoma"/>
+        </w:rPr>
+        <w:t xml:space="preserve">non-embryonic and iPSC </w:t>
+      </w:r>
+      <w:r>
+        <w:rPr>
+          <w:rFonts w:ascii="Tahoma" w:hAnsi="Tahoma" w:cs="Tahoma"/>
+        </w:rPr>
+        <w:t xml:space="preserve">research </w:t>
+      </w:r>
+      <w:r>
+        <w:rPr>
+          <w:rFonts w:ascii="Tahoma" w:hAnsi="Tahoma" w:cs="Tahoma"/>
+        </w:rPr>
+        <w:t xml:space="preserve">compared to </w:t>
+      </w:r>
+      <w:r>
+        <w:rPr>
+          <w:rFonts w:ascii="Tahoma" w:hAnsi="Tahoma" w:cs="Tahoma"/>
+        </w:rPr>
+        <w:t>human embryonic research</w:t>
+      </w:r>
+      <w:r>
+        <w:rPr>
+          <w:rFonts w:ascii="Tahoma" w:hAnsi="Tahoma" w:cs="Tahoma"/>
+        </w:rPr>
+        <w:t xml:space="preserve">. </w:t>
+      </w:r>
+      <w:r>
+        <w:rPr>
+          <w:rFonts w:ascii="Tahoma" w:hAnsi="Tahoma" w:cs="Tahoma"/>
+        </w:rPr>
+        <w:t xml:space="preserve">In addition, </w:t>
+      </w:r>
+      <w:proofErr w:type="spellStart"/>
+      <w:r>
+        <w:rPr>
+          <w:rFonts w:ascii="Tahoma" w:hAnsi="Tahoma" w:cs="Tahoma"/>
+        </w:rPr>
+        <w:t>Geron</w:t>
+      </w:r>
+      <w:proofErr w:type="spellEnd"/>
+      <w:r>
+        <w:rPr>
+          <w:rFonts w:ascii="Tahoma" w:hAnsi="Tahoma" w:cs="Tahoma"/>
+        </w:rPr>
+        <w:t xml:space="preserve"> fund</w:t>
+      </w:r>
+      <w:r>
+        <w:rPr>
+          <w:rFonts w:ascii="Tahoma" w:hAnsi="Tahoma" w:cs="Tahoma"/>
+        </w:rPr>
+        <w:t>ed</w:t>
+      </w:r>
+      <w:r>
+        <w:rPr>
+          <w:rFonts w:ascii="Tahoma" w:hAnsi="Tahoma" w:cs="Tahoma"/>
+        </w:rPr>
+        <w:t xml:space="preserve"> Dr Thomson research in 1998. </w:t>
+      </w:r>
+      <w:r>
+        <w:rPr>
+          <w:rFonts w:ascii="Tahoma" w:hAnsi="Tahoma" w:cs="Tahoma"/>
+        </w:rPr>
+        <w:t>I</w:t>
+      </w:r>
+      <w:r>
+        <w:rPr>
+          <w:rFonts w:ascii="Tahoma" w:hAnsi="Tahoma" w:cs="Tahoma"/>
+        </w:rPr>
+        <w:t xml:space="preserve">n </w:t>
+      </w:r>
+      <w:r>
+        <w:rPr>
+          <w:rFonts w:ascii="Tahoma" w:hAnsi="Tahoma" w:cs="Tahoma"/>
+        </w:rPr>
+        <w:t xml:space="preserve">2011, </w:t>
+      </w:r>
+      <w:r>
+        <w:rPr>
+          <w:rFonts w:ascii="Tahoma" w:hAnsi="Tahoma" w:cs="Tahoma"/>
+        </w:rPr>
+        <w:t xml:space="preserve">3 years after, </w:t>
+      </w:r>
+      <w:proofErr w:type="spellStart"/>
+      <w:r>
+        <w:rPr>
+          <w:rFonts w:ascii="Tahoma" w:hAnsi="Tahoma" w:cs="Tahoma"/>
+        </w:rPr>
+        <w:t>Geron</w:t>
+      </w:r>
+      <w:proofErr w:type="spellEnd"/>
+      <w:r>
+        <w:rPr>
+          <w:rFonts w:ascii="Tahoma" w:hAnsi="Tahoma" w:cs="Tahoma"/>
+        </w:rPr>
+        <w:t xml:space="preserve"> did not yet </w:t>
+      </w:r>
+      <w:r>
+        <w:rPr>
+          <w:rFonts w:ascii="Tahoma" w:hAnsi="Tahoma" w:cs="Tahoma"/>
+        </w:rPr>
+        <w:t xml:space="preserve">have </w:t>
+      </w:r>
+      <w:r>
+        <w:rPr>
+          <w:rFonts w:ascii="Tahoma" w:hAnsi="Tahoma" w:cs="Tahoma"/>
+        </w:rPr>
+        <w:t xml:space="preserve">any </w:t>
+      </w:r>
+      <w:r>
+        <w:rPr>
+          <w:rFonts w:ascii="Tahoma" w:hAnsi="Tahoma" w:cs="Tahoma"/>
+        </w:rPr>
+        <w:t xml:space="preserve">FDA </w:t>
+      </w:r>
+      <w:r>
+        <w:rPr>
+          <w:rFonts w:ascii="Tahoma" w:hAnsi="Tahoma" w:cs="Tahoma"/>
+        </w:rPr>
+        <w:t xml:space="preserve">approved stem cell therapy. </w:t>
+      </w:r>
+      <w:proofErr w:type="spellStart"/>
+      <w:r>
+        <w:rPr>
+          <w:rFonts w:ascii="Tahoma" w:hAnsi="Tahoma" w:cs="Tahoma"/>
+        </w:rPr>
+        <w:t>Geron</w:t>
+      </w:r>
+      <w:proofErr w:type="spellEnd"/>
+      <w:r>
+        <w:rPr>
+          <w:rFonts w:ascii="Tahoma" w:hAnsi="Tahoma" w:cs="Tahoma"/>
+        </w:rPr>
+        <w:t xml:space="preserve"> executive </w:t>
+      </w:r>
+      <w:r>
+        <w:rPr>
+          <w:rFonts w:ascii="Tahoma" w:hAnsi="Tahoma" w:cs="Tahoma"/>
+        </w:rPr>
+        <w:t xml:space="preserve">committee, </w:t>
+      </w:r>
+      <w:r>
+        <w:rPr>
+          <w:rFonts w:ascii="Tahoma" w:hAnsi="Tahoma" w:cs="Tahoma"/>
+        </w:rPr>
+        <w:t xml:space="preserve">probably </w:t>
+      </w:r>
+      <w:r>
+        <w:rPr>
+          <w:rFonts w:ascii="Tahoma" w:hAnsi="Tahoma" w:cs="Tahoma"/>
+        </w:rPr>
+        <w:t>then</w:t>
+      </w:r>
+      <w:r>
+        <w:rPr>
+          <w:rFonts w:ascii="Tahoma" w:hAnsi="Tahoma" w:cs="Tahoma"/>
+        </w:rPr>
+        <w:t>,</w:t>
       </w:r>
       <w:r>
         <w:rPr>
@@ -1075,67 +1340,97 @@
         <w:rPr>
           <w:rFonts w:ascii="Tahoma" w:hAnsi="Tahoma" w:cs="Tahoma"/>
         </w:rPr>
-        <w:t xml:space="preserve">there </w:t>
-      </w:r>
-      <w:r>
-        <w:rPr>
-          <w:rFonts w:ascii="Tahoma" w:hAnsi="Tahoma" w:cs="Tahoma"/>
-        </w:rPr>
-        <w:t>has</w:t>
-      </w:r>
-      <w:r>
-        <w:rPr>
-          <w:rFonts w:ascii="Tahoma" w:hAnsi="Tahoma" w:cs="Tahoma"/>
-        </w:rPr>
-        <w:t xml:space="preserve"> been 4 x times less NIH funding for human embryonic research compared to non-embryonic and iPSC research. </w:t>
-      </w:r>
-      <w:r>
-        <w:rPr>
-          <w:rFonts w:ascii="Tahoma" w:hAnsi="Tahoma" w:cs="Tahoma"/>
-        </w:rPr>
-        <w:t xml:space="preserve">Maybe around </w:t>
-      </w:r>
-      <w:r>
-        <w:rPr>
-          <w:rFonts w:ascii="Tahoma" w:hAnsi="Tahoma" w:cs="Tahoma"/>
-        </w:rPr>
-        <w:t>the same</w:t>
-      </w:r>
-      <w:r>
-        <w:rPr>
-          <w:rFonts w:ascii="Tahoma" w:hAnsi="Tahoma" w:cs="Tahoma"/>
-        </w:rPr>
-        <w:t xml:space="preserve"> time, </w:t>
-      </w:r>
-      <w:r>
-        <w:rPr>
-          <w:rFonts w:ascii="Tahoma" w:hAnsi="Tahoma" w:cs="Tahoma"/>
-        </w:rPr>
-        <w:t xml:space="preserve">NIH guidelines were </w:t>
-      </w:r>
-      <w:r>
-        <w:rPr>
-          <w:rFonts w:ascii="Tahoma" w:hAnsi="Tahoma" w:cs="Tahoma"/>
-        </w:rPr>
-        <w:t>likely</w:t>
-      </w:r>
-      <w:r>
-        <w:rPr>
-          <w:rFonts w:ascii="Tahoma" w:hAnsi="Tahoma" w:cs="Tahoma"/>
-        </w:rPr>
-        <w:t xml:space="preserve"> be</w:t>
-      </w:r>
-      <w:r>
-        <w:rPr>
-          <w:rFonts w:ascii="Tahoma" w:hAnsi="Tahoma" w:cs="Tahoma"/>
-        </w:rPr>
-        <w:t>ing</w:t>
-      </w:r>
-      <w:r>
-        <w:rPr>
-          <w:rFonts w:ascii="Tahoma" w:hAnsi="Tahoma" w:cs="Tahoma"/>
-        </w:rPr>
-        <w:t xml:space="preserve"> communicated. In addition, </w:t>
+        <w:t xml:space="preserve">realized that the investment needed to continue </w:t>
+      </w:r>
+      <w:r>
+        <w:rPr>
+          <w:rFonts w:ascii="Tahoma" w:hAnsi="Tahoma" w:cs="Tahoma"/>
+        </w:rPr>
+        <w:t xml:space="preserve">the trial but also </w:t>
+      </w:r>
+      <w:r>
+        <w:rPr>
+          <w:rFonts w:ascii="Tahoma" w:hAnsi="Tahoma" w:cs="Tahoma"/>
+        </w:rPr>
+        <w:t xml:space="preserve">their </w:t>
+      </w:r>
+      <w:r>
+        <w:rPr>
+          <w:rFonts w:ascii="Tahoma" w:hAnsi="Tahoma" w:cs="Tahoma"/>
+        </w:rPr>
+        <w:t>stem cell research</w:t>
+      </w:r>
+      <w:r>
+        <w:rPr>
+          <w:rFonts w:ascii="Tahoma" w:hAnsi="Tahoma" w:cs="Tahoma"/>
+        </w:rPr>
+        <w:t xml:space="preserve">; was too </w:t>
+      </w:r>
+      <w:r>
+        <w:rPr>
+          <w:rFonts w:ascii="Tahoma" w:hAnsi="Tahoma" w:cs="Tahoma"/>
+        </w:rPr>
+        <w:t>steep</w:t>
+      </w:r>
+      <w:r>
+        <w:rPr>
+          <w:rFonts w:ascii="Tahoma" w:hAnsi="Tahoma" w:cs="Tahoma"/>
+        </w:rPr>
+        <w:t xml:space="preserve">, </w:t>
+      </w:r>
+      <w:r>
+        <w:rPr>
+          <w:rFonts w:ascii="Tahoma" w:hAnsi="Tahoma" w:cs="Tahoma"/>
+        </w:rPr>
+        <w:t>and could jeopardize</w:t>
+      </w:r>
+      <w:r>
+        <w:rPr>
+          <w:rFonts w:ascii="Tahoma" w:hAnsi="Tahoma" w:cs="Tahoma"/>
+        </w:rPr>
+        <w:t>;</w:t>
+      </w:r>
+      <w:r>
+        <w:rPr>
+          <w:rFonts w:ascii="Tahoma" w:hAnsi="Tahoma" w:cs="Tahoma"/>
+        </w:rPr>
+        <w:t xml:space="preserve"> maybe</w:t>
+      </w:r>
+      <w:r>
+        <w:rPr>
+          <w:rFonts w:ascii="Tahoma" w:hAnsi="Tahoma" w:cs="Tahoma"/>
+        </w:rPr>
+        <w:t>;</w:t>
+      </w:r>
+      <w:r>
+        <w:rPr>
+          <w:rFonts w:ascii="Tahoma" w:hAnsi="Tahoma" w:cs="Tahoma"/>
+        </w:rPr>
+        <w:t xml:space="preserve"> other </w:t>
+      </w:r>
+      <w:r>
+        <w:rPr>
+          <w:rFonts w:ascii="Tahoma" w:hAnsi="Tahoma" w:cs="Tahoma"/>
+        </w:rPr>
+        <w:t xml:space="preserve">more </w:t>
+      </w:r>
+      <w:r>
+        <w:rPr>
+          <w:rFonts w:ascii="Tahoma" w:hAnsi="Tahoma" w:cs="Tahoma"/>
+        </w:rPr>
+        <w:t xml:space="preserve">promising research. </w:t>
+      </w:r>
+      <w:r>
+        <w:rPr>
+          <w:rFonts w:ascii="Tahoma" w:hAnsi="Tahoma" w:cs="Tahoma"/>
+        </w:rPr>
+        <w:t>With</w:t>
+      </w:r>
+      <w:r>
+        <w:rPr>
+          <w:rFonts w:ascii="Tahoma" w:hAnsi="Tahoma" w:cs="Tahoma"/>
+        </w:rPr>
+        <w:t xml:space="preserve"> this context; it seems expected that </w:t>
       </w:r>
       <w:proofErr w:type="spellStart"/>
       <w:r>
@@ -1149,211 +1444,67 @@
         <w:rPr>
           <w:rFonts w:ascii="Tahoma" w:hAnsi="Tahoma" w:cs="Tahoma"/>
         </w:rPr>
-        <w:t xml:space="preserve"> fund</w:t>
-      </w:r>
-      <w:r>
-        <w:rPr>
-          <w:rFonts w:ascii="Tahoma" w:hAnsi="Tahoma" w:cs="Tahoma"/>
-        </w:rPr>
-        <w:t>ed</w:t>
-      </w:r>
-      <w:r>
-        <w:rPr>
-          <w:rFonts w:ascii="Tahoma" w:hAnsi="Tahoma" w:cs="Tahoma"/>
-        </w:rPr>
-        <w:t xml:space="preserve"> Dr Thomson research in 1998. </w:t>
-      </w:r>
-      <w:r>
-        <w:rPr>
-          <w:rFonts w:ascii="Tahoma" w:hAnsi="Tahoma" w:cs="Tahoma"/>
-        </w:rPr>
-        <w:t>I</w:t>
-      </w:r>
-      <w:r>
-        <w:rPr>
-          <w:rFonts w:ascii="Tahoma" w:hAnsi="Tahoma" w:cs="Tahoma"/>
-        </w:rPr>
-        <w:t xml:space="preserve">n </w:t>
-      </w:r>
-      <w:r>
-        <w:rPr>
-          <w:rFonts w:ascii="Tahoma" w:hAnsi="Tahoma" w:cs="Tahoma"/>
-        </w:rPr>
-        <w:t xml:space="preserve">2011, </w:t>
-      </w:r>
-      <w:r>
-        <w:rPr>
-          <w:rFonts w:ascii="Tahoma" w:hAnsi="Tahoma" w:cs="Tahoma"/>
-        </w:rPr>
-        <w:t xml:space="preserve">3 years after, </w:t>
-      </w:r>
-      <w:proofErr w:type="spellStart"/>
-      <w:r>
-        <w:rPr>
-          <w:rFonts w:ascii="Tahoma" w:hAnsi="Tahoma" w:cs="Tahoma"/>
-        </w:rPr>
-        <w:t>Geron</w:t>
-      </w:r>
-      <w:proofErr w:type="spellEnd"/>
-      <w:r>
-        <w:rPr>
-          <w:rFonts w:ascii="Tahoma" w:hAnsi="Tahoma" w:cs="Tahoma"/>
-        </w:rPr>
-        <w:t xml:space="preserve"> did not have yet any </w:t>
-      </w:r>
-      <w:r>
-        <w:rPr>
-          <w:rFonts w:ascii="Tahoma" w:hAnsi="Tahoma" w:cs="Tahoma"/>
-        </w:rPr>
-        <w:t xml:space="preserve">FDA </w:t>
-      </w:r>
-      <w:r>
-        <w:rPr>
-          <w:rFonts w:ascii="Tahoma" w:hAnsi="Tahoma" w:cs="Tahoma"/>
-        </w:rPr>
-        <w:t xml:space="preserve">approved stem cell therapy. </w:t>
-      </w:r>
-      <w:proofErr w:type="spellStart"/>
-      <w:r>
-        <w:rPr>
-          <w:rFonts w:ascii="Tahoma" w:hAnsi="Tahoma" w:cs="Tahoma"/>
-        </w:rPr>
-        <w:t>Geron</w:t>
-      </w:r>
-      <w:proofErr w:type="spellEnd"/>
-      <w:r>
-        <w:rPr>
-          <w:rFonts w:ascii="Tahoma" w:hAnsi="Tahoma" w:cs="Tahoma"/>
-        </w:rPr>
-        <w:t xml:space="preserve"> executive </w:t>
-      </w:r>
-      <w:r>
-        <w:rPr>
-          <w:rFonts w:ascii="Tahoma" w:hAnsi="Tahoma" w:cs="Tahoma"/>
-        </w:rPr>
-        <w:t xml:space="preserve">committee, </w:t>
-      </w:r>
-      <w:r>
-        <w:rPr>
-          <w:rFonts w:ascii="Tahoma" w:hAnsi="Tahoma" w:cs="Tahoma"/>
-        </w:rPr>
-        <w:t xml:space="preserve">probably </w:t>
-      </w:r>
-      <w:r>
-        <w:rPr>
-          <w:rFonts w:ascii="Tahoma" w:hAnsi="Tahoma" w:cs="Tahoma"/>
-        </w:rPr>
-        <w:t xml:space="preserve">then </w:t>
-      </w:r>
-      <w:r>
-        <w:rPr>
-          <w:rFonts w:ascii="Tahoma" w:hAnsi="Tahoma" w:cs="Tahoma"/>
-        </w:rPr>
-        <w:t xml:space="preserve">realized that the investment needed to continue </w:t>
-      </w:r>
-      <w:r>
-        <w:rPr>
-          <w:rFonts w:ascii="Tahoma" w:hAnsi="Tahoma" w:cs="Tahoma"/>
-        </w:rPr>
-        <w:t xml:space="preserve">the trial but also </w:t>
-      </w:r>
-      <w:r>
-        <w:rPr>
-          <w:rFonts w:ascii="Tahoma" w:hAnsi="Tahoma" w:cs="Tahoma"/>
-        </w:rPr>
-        <w:t xml:space="preserve">their </w:t>
-      </w:r>
-      <w:r>
-        <w:rPr>
-          <w:rFonts w:ascii="Tahoma" w:hAnsi="Tahoma" w:cs="Tahoma"/>
-        </w:rPr>
-        <w:t>stem cell research</w:t>
-      </w:r>
-      <w:r>
-        <w:rPr>
-          <w:rFonts w:ascii="Tahoma" w:hAnsi="Tahoma" w:cs="Tahoma"/>
-        </w:rPr>
-        <w:t xml:space="preserve">; was too </w:t>
-      </w:r>
-      <w:r>
-        <w:rPr>
-          <w:rFonts w:ascii="Tahoma" w:hAnsi="Tahoma" w:cs="Tahoma"/>
-        </w:rPr>
-        <w:t>steep</w:t>
-      </w:r>
-      <w:r>
-        <w:rPr>
-          <w:rFonts w:ascii="Tahoma" w:hAnsi="Tahoma" w:cs="Tahoma"/>
-        </w:rPr>
-        <w:t xml:space="preserve">, </w:t>
-      </w:r>
-      <w:r>
-        <w:rPr>
-          <w:rFonts w:ascii="Tahoma" w:hAnsi="Tahoma" w:cs="Tahoma"/>
-        </w:rPr>
-        <w:t>and could have jeopardize</w:t>
-      </w:r>
-      <w:r>
-        <w:rPr>
-          <w:rFonts w:ascii="Tahoma" w:hAnsi="Tahoma" w:cs="Tahoma"/>
-        </w:rPr>
         <w:t>;</w:t>
       </w:r>
       <w:r>
         <w:rPr>
           <w:rFonts w:ascii="Tahoma" w:hAnsi="Tahoma" w:cs="Tahoma"/>
         </w:rPr>
-        <w:t xml:space="preserve"> maybe other </w:t>
-      </w:r>
-      <w:r>
-        <w:rPr>
-          <w:rFonts w:ascii="Tahoma" w:hAnsi="Tahoma" w:cs="Tahoma"/>
-        </w:rPr>
-        <w:t xml:space="preserve">more </w:t>
-      </w:r>
-      <w:r>
-        <w:rPr>
-          <w:rFonts w:ascii="Tahoma" w:hAnsi="Tahoma" w:cs="Tahoma"/>
-        </w:rPr>
-        <w:t xml:space="preserve">promising research. </w:t>
-      </w:r>
-      <w:r>
-        <w:rPr>
-          <w:rFonts w:ascii="Tahoma" w:hAnsi="Tahoma" w:cs="Tahoma"/>
-        </w:rPr>
-        <w:t>With</w:t>
-      </w:r>
-      <w:r>
-        <w:rPr>
-          <w:rFonts w:ascii="Tahoma" w:hAnsi="Tahoma" w:cs="Tahoma"/>
-        </w:rPr>
-        <w:t xml:space="preserve"> this context; it seems expected that </w:t>
-      </w:r>
-      <w:proofErr w:type="spellStart"/>
-      <w:r>
-        <w:rPr>
-          <w:rFonts w:ascii="Tahoma" w:hAnsi="Tahoma" w:cs="Tahoma"/>
-        </w:rPr>
-        <w:t>Geron</w:t>
-      </w:r>
-      <w:proofErr w:type="spellEnd"/>
-      <w:r>
-        <w:rPr>
-          <w:rFonts w:ascii="Tahoma" w:hAnsi="Tahoma" w:cs="Tahoma"/>
-        </w:rPr>
-        <w:t>;</w:t>
-      </w:r>
-      <w:r>
-        <w:rPr>
-          <w:rFonts w:ascii="Tahoma" w:hAnsi="Tahoma" w:cs="Tahoma"/>
-        </w:rPr>
-        <w:t xml:space="preserve"> as a public company under the pressure of investors, took the only decision they could have made</w:t>
-      </w:r>
-      <w:r>
-        <w:rPr>
-          <w:rFonts w:ascii="Tahoma" w:hAnsi="Tahoma" w:cs="Tahoma"/>
-        </w:rPr>
-        <w:t xml:space="preserve"> and step to pursue stem cell research altogether.</w:t>
+        <w:t xml:space="preserve"> as a public company under the pressure of investors, took the only decision they could </w:t>
+      </w:r>
+      <w:r>
+        <w:rPr>
+          <w:rFonts w:ascii="Tahoma" w:hAnsi="Tahoma" w:cs="Tahoma"/>
+        </w:rPr>
+        <w:t xml:space="preserve">have financially </w:t>
+      </w:r>
+      <w:r>
+        <w:rPr>
+          <w:rFonts w:ascii="Tahoma" w:hAnsi="Tahoma" w:cs="Tahoma"/>
+        </w:rPr>
+        <w:t>made</w:t>
+      </w:r>
+      <w:r>
+        <w:rPr>
+          <w:rFonts w:ascii="Tahoma" w:hAnsi="Tahoma" w:cs="Tahoma"/>
+        </w:rPr>
+        <w:t xml:space="preserve"> and </w:t>
+      </w:r>
+      <w:r>
+        <w:rPr>
+          <w:rFonts w:ascii="Tahoma" w:hAnsi="Tahoma" w:cs="Tahoma"/>
+        </w:rPr>
+        <w:t xml:space="preserve">decided to </w:t>
+      </w:r>
+      <w:r>
+        <w:rPr>
+          <w:rFonts w:ascii="Tahoma" w:hAnsi="Tahoma" w:cs="Tahoma"/>
+        </w:rPr>
+        <w:t>st</w:t>
+      </w:r>
+      <w:r>
+        <w:rPr>
+          <w:rFonts w:ascii="Tahoma" w:hAnsi="Tahoma" w:cs="Tahoma"/>
+        </w:rPr>
+        <w:t>o</w:t>
+      </w:r>
+      <w:r>
+        <w:rPr>
+          <w:rFonts w:ascii="Tahoma" w:hAnsi="Tahoma" w:cs="Tahoma"/>
+        </w:rPr>
+        <w:t>p pursu</w:t>
+      </w:r>
+      <w:r>
+        <w:rPr>
+          <w:rFonts w:ascii="Tahoma" w:hAnsi="Tahoma" w:cs="Tahoma"/>
+        </w:rPr>
+        <w:t xml:space="preserve">ing </w:t>
+      </w:r>
+      <w:r>
+        <w:rPr>
+          <w:rFonts w:ascii="Tahoma" w:hAnsi="Tahoma" w:cs="Tahoma"/>
+        </w:rPr>
+        <w:t>stem cell research altogether.</w:t>
       </w:r>
     </w:p>
     <w:p>
@@ -1524,29 +1675,8 @@
       <w:r>
         <w:fldChar w:fldCharType="separate"/>
       </w:r>
-      <w:proofErr w:type="spellStart"/>
-      <w:r>
-        <w:t>Lukovic</w:t>
-      </w:r>
-      <w:proofErr w:type="spellEnd"/>
-      <w:r>
-        <w:t xml:space="preserve">, </w:t>
-      </w:r>
-      <w:proofErr w:type="spellStart"/>
-      <w:r>
-        <w:t>Dunja</w:t>
-      </w:r>
-      <w:proofErr w:type="spellEnd"/>
-      <w:r>
-        <w:t xml:space="preserve">, et al. “Perspectives and Future Directions of Human Pluripotent Stem Cell-Based Therapies: Lessons from </w:t>
-      </w:r>
-      <w:proofErr w:type="spellStart"/>
-      <w:r>
-        <w:t>Geron’s</w:t>
-      </w:r>
-      <w:proofErr w:type="spellEnd"/>
-      <w:r>
-        <w:t xml:space="preserve"> Clinical Trial for Spinal Cord Injury.” </w:t>
+      <w:r>
+        <w:t xml:space="preserve">Lukovic, Dunja, et al. “Perspectives and Future Directions of Human Pluripotent Stem Cell-Based Therapies: Lessons from Geron’s Clinical Trial for Spinal Cord Injury.” </w:t>
       </w:r>
       <w:r>
         <w:rPr>
@@ -1563,23 +1693,7 @@
           <w:i/>
           <w:iCs/>
         </w:rPr>
-        <w:t>DOI.org (</w:t>
-      </w:r>
-      <w:proofErr w:type="spellStart"/>
-      <w:r>
-        <w:rPr>
-          <w:i/>
-          <w:iCs/>
-        </w:rPr>
-        <w:t>Crossref</w:t>
-      </w:r>
-      <w:proofErr w:type="spellEnd"/>
-      <w:r>
-        <w:rPr>
-          <w:i/>
-          <w:iCs/>
-        </w:rPr>
-        <w:t>)</w:t>
+        <w:t>DOI.org (Crossref)</w:t>
       </w:r>
       <w:r>
         <w:t>, https://doi.org/10.1089/scd.2013.0266.</w:t>

</xml_diff>

<commit_message>
Module 11 asigment completed
</commit_message>
<xml_diff>
--- a/Module_11_StemCells/assignment/Greatti_Yves_assignment_11.docx
+++ b/Module_11_StemCells/assignment/Greatti_Yves_assignment_11.docx
@@ -115,11 +115,13 @@
         <w:ind w:left="1080"/>
         <w:rPr>
           <w:rFonts w:ascii="Tahoma" w:hAnsi="Tahoma" w:cs="Tahoma"/>
-        </w:rPr>
-      </w:pPr>
-      <w:r>
-        <w:rPr>
-          <w:rFonts w:ascii="Tahoma" w:hAnsi="Tahoma" w:cs="Tahoma"/>
+          <w:color w:val="2F5496" w:themeColor="accent1" w:themeShade="BF"/>
+        </w:rPr>
+      </w:pPr>
+      <w:r>
+        <w:rPr>
+          <w:rFonts w:ascii="Tahoma" w:hAnsi="Tahoma" w:cs="Tahoma"/>
+          <w:color w:val="2F5496" w:themeColor="accent1" w:themeShade="BF"/>
         </w:rPr>
         <w:t>embryonic</w:t>
       </w:r>
@@ -165,8 +167,16 @@
       <w:r>
         <w:rPr>
           <w:rFonts w:ascii="Tahoma" w:hAnsi="Tahoma" w:cs="Tahoma"/>
-        </w:rPr>
-        <w:t>iPs</w:t>
+          <w:color w:val="2F5496" w:themeColor="accent1" w:themeShade="BF"/>
+        </w:rPr>
+        <w:t>iP</w:t>
+      </w:r>
+      <w:r>
+        <w:rPr>
+          <w:rFonts w:ascii="Tahoma" w:hAnsi="Tahoma" w:cs="Tahoma"/>
+          <w:color w:val="2F5496" w:themeColor="accent1" w:themeShade="BF"/>
+        </w:rPr>
+        <w:t>S</w:t>
       </w:r>
       <w:proofErr w:type="spellEnd"/>
     </w:p>
@@ -211,6 +221,13 @@
         <w:rPr>
           <w:rFonts w:ascii="Tahoma" w:hAnsi="Tahoma" w:cs="Tahoma"/>
         </w:rPr>
+        <w:t xml:space="preserve"> </w:t>
+      </w:r>
+      <w:r>
+        <w:rPr>
+          <w:rFonts w:ascii="Tahoma" w:hAnsi="Tahoma" w:cs="Tahoma"/>
+          <w:color w:val="2F5496" w:themeColor="accent1" w:themeShade="BF"/>
+        </w:rPr>
         <w:t>somatic</w:t>
       </w:r>
     </w:p>
@@ -254,20 +271,19 @@
         </w:rPr>
         <w:t xml:space="preserve">             </w:t>
       </w:r>
-      <w:proofErr w:type="spellStart"/>
-      <w:r>
-        <w:rPr>
-          <w:rFonts w:ascii="Tahoma" w:hAnsi="Tahoma" w:cs="Tahoma"/>
-        </w:rPr>
-        <w:t>s</w:t>
-      </w:r>
-      <w:r>
-        <w:rPr>
-          <w:rFonts w:ascii="Tahoma" w:hAnsi="Tahoma" w:cs="Tahoma"/>
+      <w:r>
+        <w:rPr>
+          <w:rFonts w:ascii="Tahoma" w:hAnsi="Tahoma" w:cs="Tahoma"/>
+        </w:rPr>
+        <w:t xml:space="preserve"> </w:t>
+      </w:r>
+      <w:r>
+        <w:rPr>
+          <w:rFonts w:ascii="Tahoma" w:hAnsi="Tahoma" w:cs="Tahoma"/>
+          <w:color w:val="2F5496" w:themeColor="accent1" w:themeShade="BF"/>
         </w:rPr>
         <w:t>embryonic</w:t>
       </w:r>
-      <w:proofErr w:type="spellEnd"/>
       <w:r>
         <w:rPr>
           <w:rFonts w:ascii="Tahoma" w:hAnsi="Tahoma" w:cs="Tahoma"/>
@@ -309,8 +325,16 @@
       <w:r>
         <w:rPr>
           <w:rFonts w:ascii="Tahoma" w:hAnsi="Tahoma" w:cs="Tahoma"/>
-        </w:rPr>
-        <w:t>iPS</w:t>
+          <w:color w:val="2F5496" w:themeColor="accent1" w:themeShade="BF"/>
+        </w:rPr>
+        <w:t>iP</w:t>
+      </w:r>
+      <w:r>
+        <w:rPr>
+          <w:rFonts w:ascii="Tahoma" w:hAnsi="Tahoma" w:cs="Tahoma"/>
+          <w:color w:val="2F5496" w:themeColor="accent1" w:themeShade="BF"/>
+        </w:rPr>
+        <w:t>S</w:t>
       </w:r>
       <w:proofErr w:type="spellEnd"/>
       <w:r>
@@ -353,6 +377,7 @@
       <w:r>
         <w:rPr>
           <w:rFonts w:ascii="Tahoma" w:hAnsi="Tahoma" w:cs="Tahoma"/>
+          <w:color w:val="2F5496" w:themeColor="accent1" w:themeShade="BF"/>
         </w:rPr>
         <w:t>somatic</w:t>
       </w:r>
@@ -396,9 +421,26 @@
       <w:r>
         <w:rPr>
           <w:rFonts w:ascii="Tahoma" w:hAnsi="Tahoma" w:cs="Tahoma"/>
+          <w:color w:val="2F5496" w:themeColor="accent1" w:themeShade="BF"/>
         </w:rPr>
         <w:t>embryonic</w:t>
       </w:r>
+      <w:r>
+        <w:rPr>
+          <w:rFonts w:ascii="Tahoma" w:hAnsi="Tahoma" w:cs="Tahoma"/>
+          <w:color w:val="2F5496" w:themeColor="accent1" w:themeShade="BF"/>
+        </w:rPr>
+        <w:t xml:space="preserve">, somatic, </w:t>
+      </w:r>
+      <w:proofErr w:type="spellStart"/>
+      <w:r>
+        <w:rPr>
+          <w:rFonts w:ascii="Tahoma" w:hAnsi="Tahoma" w:cs="Tahoma"/>
+          <w:color w:val="2F5496" w:themeColor="accent1" w:themeShade="BF"/>
+        </w:rPr>
+        <w:t>iPS</w:t>
+      </w:r>
+      <w:proofErr w:type="spellEnd"/>
       <w:r>
         <w:rPr>
           <w:rFonts w:ascii="Tahoma" w:hAnsi="Tahoma" w:cs="Tahoma"/>
@@ -453,6 +495,7 @@
       <w:r>
         <w:rPr>
           <w:rFonts w:ascii="Tahoma" w:hAnsi="Tahoma" w:cs="Tahoma"/>
+          <w:color w:val="2F5496" w:themeColor="accent1" w:themeShade="BF"/>
         </w:rPr>
         <w:t xml:space="preserve">embryonic, somatic, </w:t>
       </w:r>
@@ -460,6 +503,7 @@
       <w:r>
         <w:rPr>
           <w:rFonts w:ascii="Tahoma" w:hAnsi="Tahoma" w:cs="Tahoma"/>
+          <w:color w:val="2F5496" w:themeColor="accent1" w:themeShade="BF"/>
         </w:rPr>
         <w:t>iPS</w:t>
       </w:r>
@@ -750,7 +794,61 @@
         <w:rPr>
           <w:rFonts w:ascii="Tahoma" w:hAnsi="Tahoma" w:cs="Tahoma"/>
         </w:rPr>
-        <w:t>n the notion that stem cells exhibit a deterministic behavior given their response to differentiation stimuli.</w:t>
+        <w:t>n the notion that stem cells exhibit a deterministic behavior given their response to differentiation stimuli</w:t>
+      </w:r>
+      <w:r>
+        <w:rPr>
+          <w:rFonts w:ascii="Tahoma" w:hAnsi="Tahoma" w:cs="Tahoma"/>
+        </w:rPr>
+        <w:t xml:space="preserve"> and generate </w:t>
+      </w:r>
+      <w:r>
+        <w:rPr>
+          <w:rFonts w:ascii="Tahoma" w:hAnsi="Tahoma" w:cs="Tahoma"/>
+        </w:rPr>
+        <w:t>mature</w:t>
+      </w:r>
+      <w:r>
+        <w:rPr>
+          <w:rFonts w:ascii="Tahoma" w:hAnsi="Tahoma" w:cs="Tahoma"/>
+        </w:rPr>
+        <w:t xml:space="preserve"> cell</w:t>
+      </w:r>
+      <w:r>
+        <w:rPr>
+          <w:rFonts w:ascii="Tahoma" w:hAnsi="Tahoma" w:cs="Tahoma"/>
+        </w:rPr>
+        <w:t>s</w:t>
+      </w:r>
+      <w:r>
+        <w:rPr>
+          <w:rFonts w:ascii="Tahoma" w:hAnsi="Tahoma" w:cs="Tahoma"/>
+        </w:rPr>
+        <w:t xml:space="preserve"> for tissue engineering and stem cell</w:t>
+      </w:r>
+      <w:r>
+        <w:rPr>
+          <w:rFonts w:ascii="Tahoma" w:hAnsi="Tahoma" w:cs="Tahoma"/>
+        </w:rPr>
+        <w:t>s</w:t>
+      </w:r>
+      <w:r>
+        <w:rPr>
+          <w:rFonts w:ascii="Tahoma" w:hAnsi="Tahoma" w:cs="Tahoma"/>
+        </w:rPr>
+        <w:t xml:space="preserve"> for </w:t>
+      </w:r>
+      <w:r>
+        <w:rPr>
+          <w:rFonts w:ascii="Tahoma" w:hAnsi="Tahoma" w:cs="Tahoma"/>
+        </w:rPr>
+        <w:t>self-renewal and population growth</w:t>
+      </w:r>
+      <w:r>
+        <w:rPr>
+          <w:rFonts w:ascii="Tahoma" w:hAnsi="Tahoma" w:cs="Tahoma"/>
+        </w:rPr>
+        <w:t>.</w:t>
       </w:r>
     </w:p>
     <w:p>
@@ -1094,7 +1192,291 @@
         <w:rPr>
           <w:rFonts w:ascii="Tahoma" w:hAnsi="Tahoma" w:cs="Tahoma"/>
         </w:rPr>
-        <w:t>Also</w:t>
+        <w:t xml:space="preserve">At the same time, </w:t>
+      </w:r>
+      <w:proofErr w:type="spellStart"/>
+      <w:r>
+        <w:rPr>
+          <w:rFonts w:ascii="Tahoma" w:hAnsi="Tahoma" w:cs="Tahoma"/>
+        </w:rPr>
+        <w:t>Geron</w:t>
+      </w:r>
+      <w:proofErr w:type="spellEnd"/>
+      <w:r>
+        <w:rPr>
+          <w:rFonts w:ascii="Tahoma" w:hAnsi="Tahoma" w:cs="Tahoma"/>
+        </w:rPr>
+        <w:t xml:space="preserve"> probably anticipated that their funding through Regenerative </w:t>
+      </w:r>
+      <w:r>
+        <w:rPr>
+          <w:rFonts w:ascii="Tahoma" w:hAnsi="Tahoma" w:cs="Tahoma"/>
+        </w:rPr>
+        <w:t>Medicine, will</w:t>
+      </w:r>
+      <w:r>
+        <w:rPr>
+          <w:rFonts w:ascii="Tahoma" w:hAnsi="Tahoma" w:cs="Tahoma"/>
+        </w:rPr>
+        <w:t xml:space="preserve"> be cut: f</w:t>
+      </w:r>
+      <w:r>
+        <w:rPr>
+          <w:rFonts w:ascii="Tahoma" w:hAnsi="Tahoma" w:cs="Tahoma"/>
+        </w:rPr>
+        <w:t xml:space="preserve">rom 2011 until today (slide </w:t>
+      </w:r>
+      <w:r>
+        <w:rPr>
+          <w:rFonts w:ascii="Tahoma" w:hAnsi="Tahoma" w:cs="Tahoma"/>
+        </w:rPr>
+        <w:t>10-</w:t>
+      </w:r>
+      <w:r>
+        <w:rPr>
+          <w:rFonts w:ascii="Tahoma" w:hAnsi="Tahoma" w:cs="Tahoma"/>
+        </w:rPr>
+        <w:t xml:space="preserve">11D), </w:t>
+      </w:r>
+      <w:r>
+        <w:rPr>
+          <w:rFonts w:ascii="Tahoma" w:hAnsi="Tahoma" w:cs="Tahoma"/>
+        </w:rPr>
+        <w:t xml:space="preserve">there </w:t>
+      </w:r>
+      <w:r>
+        <w:rPr>
+          <w:rFonts w:ascii="Tahoma" w:hAnsi="Tahoma" w:cs="Tahoma"/>
+        </w:rPr>
+        <w:t>has</w:t>
+      </w:r>
+      <w:r>
+        <w:rPr>
+          <w:rFonts w:ascii="Tahoma" w:hAnsi="Tahoma" w:cs="Tahoma"/>
+        </w:rPr>
+        <w:t xml:space="preserve"> been </w:t>
+      </w:r>
+      <w:r>
+        <w:rPr>
+          <w:rFonts w:ascii="Tahoma" w:hAnsi="Tahoma" w:cs="Tahoma"/>
+        </w:rPr>
+        <w:t xml:space="preserve">much </w:t>
+      </w:r>
+      <w:r>
+        <w:rPr>
+          <w:rFonts w:ascii="Tahoma" w:hAnsi="Tahoma" w:cs="Tahoma"/>
+        </w:rPr>
+        <w:t xml:space="preserve">more </w:t>
+      </w:r>
+      <w:r>
+        <w:rPr>
+          <w:rFonts w:ascii="Tahoma" w:hAnsi="Tahoma" w:cs="Tahoma"/>
+        </w:rPr>
+        <w:t>NIH funding</w:t>
+      </w:r>
+      <w:r>
+        <w:rPr>
+          <w:rFonts w:ascii="Tahoma" w:hAnsi="Tahoma" w:cs="Tahoma"/>
+        </w:rPr>
+        <w:t xml:space="preserve"> in </w:t>
+      </w:r>
+      <w:r>
+        <w:rPr>
+          <w:rFonts w:ascii="Tahoma" w:hAnsi="Tahoma" w:cs="Tahoma"/>
+        </w:rPr>
+        <w:t xml:space="preserve">non-embryonic and iPSC </w:t>
+      </w:r>
+      <w:r>
+        <w:rPr>
+          <w:rFonts w:ascii="Tahoma" w:hAnsi="Tahoma" w:cs="Tahoma"/>
+        </w:rPr>
+        <w:t xml:space="preserve">research </w:t>
+      </w:r>
+      <w:r>
+        <w:rPr>
+          <w:rFonts w:ascii="Tahoma" w:hAnsi="Tahoma" w:cs="Tahoma"/>
+        </w:rPr>
+        <w:t>compared to human embryonic research</w:t>
+      </w:r>
+      <w:r>
+        <w:rPr>
+          <w:rFonts w:ascii="Tahoma" w:hAnsi="Tahoma" w:cs="Tahoma"/>
+        </w:rPr>
+        <w:t xml:space="preserve">. </w:t>
+      </w:r>
+      <w:r>
+        <w:rPr>
+          <w:rFonts w:ascii="Tahoma" w:hAnsi="Tahoma" w:cs="Tahoma"/>
+        </w:rPr>
+        <w:t xml:space="preserve">In addition, </w:t>
+      </w:r>
+      <w:proofErr w:type="spellStart"/>
+      <w:r>
+        <w:rPr>
+          <w:rFonts w:ascii="Tahoma" w:hAnsi="Tahoma" w:cs="Tahoma"/>
+        </w:rPr>
+        <w:t>Geron</w:t>
+      </w:r>
+      <w:proofErr w:type="spellEnd"/>
+      <w:r>
+        <w:rPr>
+          <w:rFonts w:ascii="Tahoma" w:hAnsi="Tahoma" w:cs="Tahoma"/>
+        </w:rPr>
+        <w:t xml:space="preserve"> fund</w:t>
+      </w:r>
+      <w:r>
+        <w:rPr>
+          <w:rFonts w:ascii="Tahoma" w:hAnsi="Tahoma" w:cs="Tahoma"/>
+        </w:rPr>
+        <w:t>ed</w:t>
+      </w:r>
+      <w:r>
+        <w:rPr>
+          <w:rFonts w:ascii="Tahoma" w:hAnsi="Tahoma" w:cs="Tahoma"/>
+        </w:rPr>
+        <w:t xml:space="preserve"> Dr Thomson research in 1998. </w:t>
+      </w:r>
+      <w:r>
+        <w:rPr>
+          <w:rFonts w:ascii="Tahoma" w:hAnsi="Tahoma" w:cs="Tahoma"/>
+        </w:rPr>
+        <w:t>I</w:t>
+      </w:r>
+      <w:r>
+        <w:rPr>
+          <w:rFonts w:ascii="Tahoma" w:hAnsi="Tahoma" w:cs="Tahoma"/>
+        </w:rPr>
+        <w:t xml:space="preserve">n </w:t>
+      </w:r>
+      <w:r>
+        <w:rPr>
+          <w:rFonts w:ascii="Tahoma" w:hAnsi="Tahoma" w:cs="Tahoma"/>
+        </w:rPr>
+        <w:t xml:space="preserve">2011, </w:t>
+      </w:r>
+      <w:r>
+        <w:rPr>
+          <w:rFonts w:ascii="Tahoma" w:hAnsi="Tahoma" w:cs="Tahoma"/>
+        </w:rPr>
+        <w:t xml:space="preserve">3 years after, </w:t>
+      </w:r>
+      <w:proofErr w:type="spellStart"/>
+      <w:r>
+        <w:rPr>
+          <w:rFonts w:ascii="Tahoma" w:hAnsi="Tahoma" w:cs="Tahoma"/>
+        </w:rPr>
+        <w:t>Geron</w:t>
+      </w:r>
+      <w:proofErr w:type="spellEnd"/>
+      <w:r>
+        <w:rPr>
+          <w:rFonts w:ascii="Tahoma" w:hAnsi="Tahoma" w:cs="Tahoma"/>
+        </w:rPr>
+        <w:t xml:space="preserve"> did not yet </w:t>
+      </w:r>
+      <w:r>
+        <w:rPr>
+          <w:rFonts w:ascii="Tahoma" w:hAnsi="Tahoma" w:cs="Tahoma"/>
+        </w:rPr>
+        <w:t xml:space="preserve">have </w:t>
+      </w:r>
+      <w:r>
+        <w:rPr>
+          <w:rFonts w:ascii="Tahoma" w:hAnsi="Tahoma" w:cs="Tahoma"/>
+        </w:rPr>
+        <w:t xml:space="preserve">any </w:t>
+      </w:r>
+      <w:r>
+        <w:rPr>
+          <w:rFonts w:ascii="Tahoma" w:hAnsi="Tahoma" w:cs="Tahoma"/>
+        </w:rPr>
+        <w:t xml:space="preserve">FDA </w:t>
+      </w:r>
+      <w:r>
+        <w:rPr>
+          <w:rFonts w:ascii="Tahoma" w:hAnsi="Tahoma" w:cs="Tahoma"/>
+        </w:rPr>
+        <w:t xml:space="preserve">approved stem cell therapy. </w:t>
+      </w:r>
+      <w:proofErr w:type="spellStart"/>
+      <w:r>
+        <w:rPr>
+          <w:rFonts w:ascii="Tahoma" w:hAnsi="Tahoma" w:cs="Tahoma"/>
+        </w:rPr>
+        <w:t>Geron</w:t>
+      </w:r>
+      <w:proofErr w:type="spellEnd"/>
+      <w:r>
+        <w:rPr>
+          <w:rFonts w:ascii="Tahoma" w:hAnsi="Tahoma" w:cs="Tahoma"/>
+        </w:rPr>
+        <w:t xml:space="preserve"> executive </w:t>
+      </w:r>
+      <w:r>
+        <w:rPr>
+          <w:rFonts w:ascii="Tahoma" w:hAnsi="Tahoma" w:cs="Tahoma"/>
+        </w:rPr>
+        <w:t xml:space="preserve">committee, </w:t>
+      </w:r>
+      <w:r>
+        <w:rPr>
+          <w:rFonts w:ascii="Tahoma" w:hAnsi="Tahoma" w:cs="Tahoma"/>
+        </w:rPr>
+        <w:t xml:space="preserve">probably </w:t>
+      </w:r>
+      <w:r>
+        <w:rPr>
+          <w:rFonts w:ascii="Tahoma" w:hAnsi="Tahoma" w:cs="Tahoma"/>
+        </w:rPr>
+        <w:t>then</w:t>
+      </w:r>
+      <w:r>
+        <w:rPr>
+          <w:rFonts w:ascii="Tahoma" w:hAnsi="Tahoma" w:cs="Tahoma"/>
+        </w:rPr>
+        <w:t>,</w:t>
+      </w:r>
+      <w:r>
+        <w:rPr>
+          <w:rFonts w:ascii="Tahoma" w:hAnsi="Tahoma" w:cs="Tahoma"/>
+        </w:rPr>
+        <w:t xml:space="preserve"> </w:t>
+      </w:r>
+      <w:r>
+        <w:rPr>
+          <w:rFonts w:ascii="Tahoma" w:hAnsi="Tahoma" w:cs="Tahoma"/>
+        </w:rPr>
+        <w:t xml:space="preserve">realized that the investment needed to continue </w:t>
+      </w:r>
+      <w:r>
+        <w:rPr>
+          <w:rFonts w:ascii="Tahoma" w:hAnsi="Tahoma" w:cs="Tahoma"/>
+        </w:rPr>
+        <w:t xml:space="preserve">the trial but also </w:t>
+      </w:r>
+      <w:r>
+        <w:rPr>
+          <w:rFonts w:ascii="Tahoma" w:hAnsi="Tahoma" w:cs="Tahoma"/>
+        </w:rPr>
+        <w:t xml:space="preserve">their </w:t>
+      </w:r>
+      <w:r>
+        <w:rPr>
+          <w:rFonts w:ascii="Tahoma" w:hAnsi="Tahoma" w:cs="Tahoma"/>
+        </w:rPr>
+        <w:t>stem cell research</w:t>
+      </w:r>
+      <w:r>
+        <w:rPr>
+          <w:rFonts w:ascii="Tahoma" w:hAnsi="Tahoma" w:cs="Tahoma"/>
+        </w:rPr>
+        <w:t xml:space="preserve">; was too </w:t>
+      </w:r>
+      <w:r>
+        <w:rPr>
+          <w:rFonts w:ascii="Tahoma" w:hAnsi="Tahoma" w:cs="Tahoma"/>
+        </w:rPr>
+        <w:t>steep</w:t>
       </w:r>
       <w:r>
         <w:rPr>
@@ -1106,49 +1488,31 @@
         <w:rPr>
           <w:rFonts w:ascii="Tahoma" w:hAnsi="Tahoma" w:cs="Tahoma"/>
         </w:rPr>
-        <w:t xml:space="preserve">from 2011 until today (slide </w:t>
-      </w:r>
-      <w:r>
-        <w:rPr>
-          <w:rFonts w:ascii="Tahoma" w:hAnsi="Tahoma" w:cs="Tahoma"/>
-        </w:rPr>
-        <w:t>10-</w:t>
-      </w:r>
-      <w:r>
-        <w:rPr>
-          <w:rFonts w:ascii="Tahoma" w:hAnsi="Tahoma" w:cs="Tahoma"/>
-        </w:rPr>
-        <w:t>11D)</w:t>
-      </w:r>
-      <w:r>
-        <w:rPr>
-          <w:rFonts w:ascii="Tahoma" w:hAnsi="Tahoma" w:cs="Tahoma"/>
-        </w:rPr>
-        <w:t xml:space="preserve">, </w:t>
-      </w:r>
-      <w:r>
-        <w:rPr>
-          <w:rFonts w:ascii="Tahoma" w:hAnsi="Tahoma" w:cs="Tahoma"/>
-        </w:rPr>
-        <w:t xml:space="preserve">there </w:t>
-      </w:r>
-      <w:r>
-        <w:rPr>
-          <w:rFonts w:ascii="Tahoma" w:hAnsi="Tahoma" w:cs="Tahoma"/>
-        </w:rPr>
-        <w:t>has</w:t>
-      </w:r>
-      <w:r>
-        <w:rPr>
-          <w:rFonts w:ascii="Tahoma" w:hAnsi="Tahoma" w:cs="Tahoma"/>
-        </w:rPr>
-        <w:t xml:space="preserve"> been </w:t>
-      </w:r>
-      <w:r>
-        <w:rPr>
-          <w:rFonts w:ascii="Tahoma" w:hAnsi="Tahoma" w:cs="Tahoma"/>
-        </w:rPr>
-        <w:t xml:space="preserve">much </w:t>
+        <w:t>and could jeopardize</w:t>
+      </w:r>
+      <w:r>
+        <w:rPr>
+          <w:rFonts w:ascii="Tahoma" w:hAnsi="Tahoma" w:cs="Tahoma"/>
+        </w:rPr>
+        <w:t>;</w:t>
+      </w:r>
+      <w:r>
+        <w:rPr>
+          <w:rFonts w:ascii="Tahoma" w:hAnsi="Tahoma" w:cs="Tahoma"/>
+        </w:rPr>
+        <w:t xml:space="preserve"> maybe</w:t>
+      </w:r>
+      <w:r>
+        <w:rPr>
+          <w:rFonts w:ascii="Tahoma" w:hAnsi="Tahoma" w:cs="Tahoma"/>
+        </w:rPr>
+        <w:t>;</w:t>
+      </w:r>
+      <w:r>
+        <w:rPr>
+          <w:rFonts w:ascii="Tahoma" w:hAnsi="Tahoma" w:cs="Tahoma"/>
+        </w:rPr>
+        <w:t xml:space="preserve"> other </w:t>
       </w:r>
       <w:r>
         <w:rPr>
@@ -1160,49 +1524,19 @@
         <w:rPr>
           <w:rFonts w:ascii="Tahoma" w:hAnsi="Tahoma" w:cs="Tahoma"/>
         </w:rPr>
-        <w:t>NIH funding</w:t>
-      </w:r>
-      <w:r>
-        <w:rPr>
-          <w:rFonts w:ascii="Tahoma" w:hAnsi="Tahoma" w:cs="Tahoma"/>
-        </w:rPr>
-        <w:t xml:space="preserve"> in </w:t>
-      </w:r>
-      <w:r>
-        <w:rPr>
-          <w:rFonts w:ascii="Tahoma" w:hAnsi="Tahoma" w:cs="Tahoma"/>
-        </w:rPr>
-        <w:t xml:space="preserve">non-embryonic and iPSC </w:t>
-      </w:r>
-      <w:r>
-        <w:rPr>
-          <w:rFonts w:ascii="Tahoma" w:hAnsi="Tahoma" w:cs="Tahoma"/>
-        </w:rPr>
-        <w:t xml:space="preserve">research </w:t>
-      </w:r>
-      <w:r>
-        <w:rPr>
-          <w:rFonts w:ascii="Tahoma" w:hAnsi="Tahoma" w:cs="Tahoma"/>
-        </w:rPr>
-        <w:t xml:space="preserve">compared to </w:t>
-      </w:r>
-      <w:r>
-        <w:rPr>
-          <w:rFonts w:ascii="Tahoma" w:hAnsi="Tahoma" w:cs="Tahoma"/>
-        </w:rPr>
-        <w:t>human embryonic research</w:t>
-      </w:r>
-      <w:r>
-        <w:rPr>
-          <w:rFonts w:ascii="Tahoma" w:hAnsi="Tahoma" w:cs="Tahoma"/>
-        </w:rPr>
-        <w:t xml:space="preserve">. </w:t>
-      </w:r>
-      <w:r>
-        <w:rPr>
-          <w:rFonts w:ascii="Tahoma" w:hAnsi="Tahoma" w:cs="Tahoma"/>
-        </w:rPr>
-        <w:t xml:space="preserve">In addition, </w:t>
+        <w:t xml:space="preserve">promising research. </w:t>
+      </w:r>
+      <w:r>
+        <w:rPr>
+          <w:rFonts w:ascii="Tahoma" w:hAnsi="Tahoma" w:cs="Tahoma"/>
+        </w:rPr>
+        <w:t>With</w:t>
+      </w:r>
+      <w:r>
+        <w:rPr>
+          <w:rFonts w:ascii="Tahoma" w:hAnsi="Tahoma" w:cs="Tahoma"/>
+        </w:rPr>
+        <w:t xml:space="preserve"> this context; it seems expected that </w:t>
       </w:r>
       <w:proofErr w:type="spellStart"/>
       <w:r>
@@ -1216,240 +1550,12 @@
         <w:rPr>
           <w:rFonts w:ascii="Tahoma" w:hAnsi="Tahoma" w:cs="Tahoma"/>
         </w:rPr>
-        <w:t xml:space="preserve"> fund</w:t>
-      </w:r>
-      <w:r>
-        <w:rPr>
-          <w:rFonts w:ascii="Tahoma" w:hAnsi="Tahoma" w:cs="Tahoma"/>
-        </w:rPr>
-        <w:t>ed</w:t>
-      </w:r>
-      <w:r>
-        <w:rPr>
-          <w:rFonts w:ascii="Tahoma" w:hAnsi="Tahoma" w:cs="Tahoma"/>
-        </w:rPr>
-        <w:t xml:space="preserve"> Dr Thomson research in 1998. </w:t>
-      </w:r>
-      <w:r>
-        <w:rPr>
-          <w:rFonts w:ascii="Tahoma" w:hAnsi="Tahoma" w:cs="Tahoma"/>
-        </w:rPr>
-        <w:t>I</w:t>
-      </w:r>
-      <w:r>
-        <w:rPr>
-          <w:rFonts w:ascii="Tahoma" w:hAnsi="Tahoma" w:cs="Tahoma"/>
-        </w:rPr>
-        <w:t xml:space="preserve">n </w:t>
-      </w:r>
-      <w:r>
-        <w:rPr>
-          <w:rFonts w:ascii="Tahoma" w:hAnsi="Tahoma" w:cs="Tahoma"/>
-        </w:rPr>
-        <w:t xml:space="preserve">2011, </w:t>
-      </w:r>
-      <w:r>
-        <w:rPr>
-          <w:rFonts w:ascii="Tahoma" w:hAnsi="Tahoma" w:cs="Tahoma"/>
-        </w:rPr>
-        <w:t xml:space="preserve">3 years after, </w:t>
-      </w:r>
-      <w:proofErr w:type="spellStart"/>
-      <w:r>
-        <w:rPr>
-          <w:rFonts w:ascii="Tahoma" w:hAnsi="Tahoma" w:cs="Tahoma"/>
-        </w:rPr>
-        <w:t>Geron</w:t>
-      </w:r>
-      <w:proofErr w:type="spellEnd"/>
-      <w:r>
-        <w:rPr>
-          <w:rFonts w:ascii="Tahoma" w:hAnsi="Tahoma" w:cs="Tahoma"/>
-        </w:rPr>
-        <w:t xml:space="preserve"> did not yet </w:t>
-      </w:r>
-      <w:r>
-        <w:rPr>
-          <w:rFonts w:ascii="Tahoma" w:hAnsi="Tahoma" w:cs="Tahoma"/>
-        </w:rPr>
-        <w:t xml:space="preserve">have </w:t>
-      </w:r>
-      <w:r>
-        <w:rPr>
-          <w:rFonts w:ascii="Tahoma" w:hAnsi="Tahoma" w:cs="Tahoma"/>
-        </w:rPr>
-        <w:t xml:space="preserve">any </w:t>
-      </w:r>
-      <w:r>
-        <w:rPr>
-          <w:rFonts w:ascii="Tahoma" w:hAnsi="Tahoma" w:cs="Tahoma"/>
-        </w:rPr>
-        <w:t xml:space="preserve">FDA </w:t>
-      </w:r>
-      <w:r>
-        <w:rPr>
-          <w:rFonts w:ascii="Tahoma" w:hAnsi="Tahoma" w:cs="Tahoma"/>
-        </w:rPr>
-        <w:t xml:space="preserve">approved stem cell therapy. </w:t>
-      </w:r>
-      <w:proofErr w:type="spellStart"/>
-      <w:r>
-        <w:rPr>
-          <w:rFonts w:ascii="Tahoma" w:hAnsi="Tahoma" w:cs="Tahoma"/>
-        </w:rPr>
-        <w:t>Geron</w:t>
-      </w:r>
-      <w:proofErr w:type="spellEnd"/>
-      <w:r>
-        <w:rPr>
-          <w:rFonts w:ascii="Tahoma" w:hAnsi="Tahoma" w:cs="Tahoma"/>
-        </w:rPr>
-        <w:t xml:space="preserve"> executive </w:t>
-      </w:r>
-      <w:r>
-        <w:rPr>
-          <w:rFonts w:ascii="Tahoma" w:hAnsi="Tahoma" w:cs="Tahoma"/>
-        </w:rPr>
-        <w:t xml:space="preserve">committee, </w:t>
-      </w:r>
-      <w:r>
-        <w:rPr>
-          <w:rFonts w:ascii="Tahoma" w:hAnsi="Tahoma" w:cs="Tahoma"/>
-        </w:rPr>
-        <w:t xml:space="preserve">probably </w:t>
-      </w:r>
-      <w:r>
-        <w:rPr>
-          <w:rFonts w:ascii="Tahoma" w:hAnsi="Tahoma" w:cs="Tahoma"/>
-        </w:rPr>
-        <w:t>then</w:t>
-      </w:r>
-      <w:r>
-        <w:rPr>
-          <w:rFonts w:ascii="Tahoma" w:hAnsi="Tahoma" w:cs="Tahoma"/>
-        </w:rPr>
-        <w:t>,</w:t>
-      </w:r>
-      <w:r>
-        <w:rPr>
-          <w:rFonts w:ascii="Tahoma" w:hAnsi="Tahoma" w:cs="Tahoma"/>
-        </w:rPr>
-        <w:t xml:space="preserve"> </w:t>
-      </w:r>
-      <w:r>
-        <w:rPr>
-          <w:rFonts w:ascii="Tahoma" w:hAnsi="Tahoma" w:cs="Tahoma"/>
-        </w:rPr>
-        <w:t xml:space="preserve">realized that the investment needed to continue </w:t>
-      </w:r>
-      <w:r>
-        <w:rPr>
-          <w:rFonts w:ascii="Tahoma" w:hAnsi="Tahoma" w:cs="Tahoma"/>
-        </w:rPr>
-        <w:t xml:space="preserve">the trial but also </w:t>
-      </w:r>
-      <w:r>
-        <w:rPr>
-          <w:rFonts w:ascii="Tahoma" w:hAnsi="Tahoma" w:cs="Tahoma"/>
-        </w:rPr>
-        <w:t xml:space="preserve">their </w:t>
-      </w:r>
-      <w:r>
-        <w:rPr>
-          <w:rFonts w:ascii="Tahoma" w:hAnsi="Tahoma" w:cs="Tahoma"/>
-        </w:rPr>
-        <w:t>stem cell research</w:t>
-      </w:r>
-      <w:r>
-        <w:rPr>
-          <w:rFonts w:ascii="Tahoma" w:hAnsi="Tahoma" w:cs="Tahoma"/>
-        </w:rPr>
-        <w:t xml:space="preserve">; was too </w:t>
-      </w:r>
-      <w:r>
-        <w:rPr>
-          <w:rFonts w:ascii="Tahoma" w:hAnsi="Tahoma" w:cs="Tahoma"/>
-        </w:rPr>
-        <w:t>steep</w:t>
-      </w:r>
-      <w:r>
-        <w:rPr>
-          <w:rFonts w:ascii="Tahoma" w:hAnsi="Tahoma" w:cs="Tahoma"/>
-        </w:rPr>
-        <w:t xml:space="preserve">, </w:t>
-      </w:r>
-      <w:r>
-        <w:rPr>
-          <w:rFonts w:ascii="Tahoma" w:hAnsi="Tahoma" w:cs="Tahoma"/>
-        </w:rPr>
-        <w:t>and could jeopardize</w:t>
-      </w:r>
-      <w:r>
-        <w:rPr>
-          <w:rFonts w:ascii="Tahoma" w:hAnsi="Tahoma" w:cs="Tahoma"/>
-        </w:rPr>
         <w:t>;</w:t>
       </w:r>
       <w:r>
         <w:rPr>
           <w:rFonts w:ascii="Tahoma" w:hAnsi="Tahoma" w:cs="Tahoma"/>
         </w:rPr>
-        <w:t xml:space="preserve"> maybe</w:t>
-      </w:r>
-      <w:r>
-        <w:rPr>
-          <w:rFonts w:ascii="Tahoma" w:hAnsi="Tahoma" w:cs="Tahoma"/>
-        </w:rPr>
-        <w:t>;</w:t>
-      </w:r>
-      <w:r>
-        <w:rPr>
-          <w:rFonts w:ascii="Tahoma" w:hAnsi="Tahoma" w:cs="Tahoma"/>
-        </w:rPr>
-        <w:t xml:space="preserve"> other </w:t>
-      </w:r>
-      <w:r>
-        <w:rPr>
-          <w:rFonts w:ascii="Tahoma" w:hAnsi="Tahoma" w:cs="Tahoma"/>
-        </w:rPr>
-        <w:t xml:space="preserve">more </w:t>
-      </w:r>
-      <w:r>
-        <w:rPr>
-          <w:rFonts w:ascii="Tahoma" w:hAnsi="Tahoma" w:cs="Tahoma"/>
-        </w:rPr>
-        <w:t xml:space="preserve">promising research. </w:t>
-      </w:r>
-      <w:r>
-        <w:rPr>
-          <w:rFonts w:ascii="Tahoma" w:hAnsi="Tahoma" w:cs="Tahoma"/>
-        </w:rPr>
-        <w:t>With</w:t>
-      </w:r>
-      <w:r>
-        <w:rPr>
-          <w:rFonts w:ascii="Tahoma" w:hAnsi="Tahoma" w:cs="Tahoma"/>
-        </w:rPr>
-        <w:t xml:space="preserve"> this context; it seems expected that </w:t>
-      </w:r>
-      <w:proofErr w:type="spellStart"/>
-      <w:r>
-        <w:rPr>
-          <w:rFonts w:ascii="Tahoma" w:hAnsi="Tahoma" w:cs="Tahoma"/>
-        </w:rPr>
-        <w:t>Geron</w:t>
-      </w:r>
-      <w:proofErr w:type="spellEnd"/>
-      <w:r>
-        <w:rPr>
-          <w:rFonts w:ascii="Tahoma" w:hAnsi="Tahoma" w:cs="Tahoma"/>
-        </w:rPr>
-        <w:t>;</w:t>
-      </w:r>
-      <w:r>
-        <w:rPr>
-          <w:rFonts w:ascii="Tahoma" w:hAnsi="Tahoma" w:cs="Tahoma"/>
-        </w:rPr>
         <w:t xml:space="preserve"> as a public company under the pressure of investors, took the only decision they could </w:t>
       </w:r>
       <w:r>
@@ -1492,7 +1598,19 @@
         <w:rPr>
           <w:rFonts w:ascii="Tahoma" w:hAnsi="Tahoma" w:cs="Tahoma"/>
         </w:rPr>
-        <w:t>p pursu</w:t>
+        <w:t xml:space="preserve">p </w:t>
+      </w:r>
+      <w:r>
+        <w:rPr>
+          <w:rFonts w:ascii="Tahoma" w:hAnsi="Tahoma" w:cs="Tahoma"/>
+        </w:rPr>
+        <w:t xml:space="preserve">the trial and </w:t>
+      </w:r>
+      <w:r>
+        <w:rPr>
+          <w:rFonts w:ascii="Tahoma" w:hAnsi="Tahoma" w:cs="Tahoma"/>
+        </w:rPr>
+        <w:t>pursu</w:t>
       </w:r>
       <w:r>
         <w:rPr>
@@ -1570,6 +1688,7 @@
         <w:rPr>
           <w:rFonts w:ascii="Calibri" w:hAnsi="Calibri" w:cs="Calibri"/>
         </w:rPr>
+        <w:lastRenderedPageBreak/>
         <w:t xml:space="preserve">- </w:t>
       </w:r>
       <w:r>
@@ -1610,7 +1729,6 @@
         <w:rPr>
           <w:rFonts w:ascii="Calibri" w:hAnsi="Calibri" w:cs="Calibri"/>
         </w:rPr>
-        <w:lastRenderedPageBreak/>
         <w:t xml:space="preserve">- </w:t>
       </w:r>
       <w:r>
@@ -1650,62 +1768,506 @@
         <w:t xml:space="preserve">, J. Chromatin Structure, pluripotency and differentiation. Experimental Biology and Medicine. 238: 259-270. 2013. </w:t>
       </w:r>
     </w:p>
+    <w:p>
+      <w:pPr>
+        <w:pStyle w:val="NormalWeb"/>
+        <w:spacing w:before="0" w:beforeAutospacing="0" w:after="0" w:afterAutospacing="0"/>
+        <w:ind w:left="720"/>
+        <w:rPr>
+          <w:rFonts w:ascii="Tahoma" w:hAnsi="Tahoma" w:cs="Tahoma"/>
+        </w:rPr>
+      </w:pPr>
+    </w:p>
+    <w:p>
+      <w:pPr>
+        <w:spacing w:line="480" w:lineRule="auto"/>
+        <w:rPr>
+          <w:rFonts w:ascii="Tahoma" w:hAnsi="Tahoma" w:cs="Tahoma"/>
+        </w:rPr>
+      </w:pPr>
+      <w:r>
+        <w:rPr>
+          <w:rFonts w:ascii="Tahoma" w:hAnsi="Tahoma" w:cs="Tahoma"/>
+        </w:rPr>
+        <w:t xml:space="preserve">Acetylation or methylation of </w:t>
+      </w:r>
+      <w:proofErr w:type="spellStart"/>
+      <w:r>
+        <w:rPr>
+          <w:rFonts w:ascii="Tahoma" w:hAnsi="Tahoma" w:cs="Tahoma"/>
+        </w:rPr>
+        <w:t>lysines</w:t>
+      </w:r>
+      <w:proofErr w:type="spellEnd"/>
+      <w:r>
+        <w:rPr>
+          <w:rFonts w:ascii="Tahoma" w:hAnsi="Tahoma" w:cs="Tahoma"/>
+        </w:rPr>
+        <w:t xml:space="preserve"> residues of histones, are among histones post-translational modifications causing chromatin conformational changes; which then regulate the recruitment of transcriptional factors and other chromatin binding proteins to DNA. Histone ace</w:t>
+      </w:r>
+      <w:r>
+        <w:rPr>
+          <w:rFonts w:ascii="Tahoma" w:hAnsi="Tahoma" w:cs="Tahoma"/>
+        </w:rPr>
+        <w:t>t</w:t>
+      </w:r>
+      <w:r>
+        <w:rPr>
+          <w:rFonts w:ascii="Tahoma" w:hAnsi="Tahoma" w:cs="Tahoma"/>
+        </w:rPr>
+        <w:t xml:space="preserve">ylation is modulated by two sets of enzymes HATs and HDACs, both involved in the regulation of gene transcriptional programs. Inhibition of HDACS promote cell proliferation and reprogramming. Class I, and II HDACs including class II HDAC </w:t>
+      </w:r>
+      <w:proofErr w:type="spellStart"/>
+      <w:r>
+        <w:rPr>
+          <w:rFonts w:ascii="Tahoma" w:hAnsi="Tahoma" w:cs="Tahoma"/>
+        </w:rPr>
+        <w:t>Sirtuins</w:t>
+      </w:r>
+      <w:proofErr w:type="spellEnd"/>
+      <w:r>
+        <w:rPr>
+          <w:rFonts w:ascii="Tahoma" w:hAnsi="Tahoma" w:cs="Tahoma"/>
+        </w:rPr>
+        <w:t xml:space="preserve"> play a role in limiting the reprogramming process induced by the transcription factors Nanog, Sox, Oct4; and HDAC inhibitors such as VPA or TSA significantly enhance differentiation by down-regulating pluripotency genes. Histone methylation marks of histone H3 are often involved in regulation of gene expression (H3K4me1), transcriptional elongation (H3K36me3) and gene silencing (H3K9me3, H3K27me3).  In ESC, bi-valent domains are defined by the simultaneous presence of both H3K27me3 and H3K4me3 marks; genes which have only H3K27me3 or none of these marks are not involved in cell differentiation; and genes involved in cell differentiation present only H3K4me3 mark, and become active.</w:t>
+      </w:r>
+      <w:r>
+        <w:rPr>
+          <w:rFonts w:ascii="Tahoma" w:hAnsi="Tahoma" w:cs="Tahoma"/>
+        </w:rPr>
+        <w:t xml:space="preserve"> </w:t>
+      </w:r>
+      <w:r>
+        <w:rPr>
+          <w:rFonts w:ascii="Tahoma" w:hAnsi="Tahoma" w:cs="Tahoma"/>
+        </w:rPr>
+        <w:t xml:space="preserve">In ESC and iPSC, H3, H4 </w:t>
+      </w:r>
+      <w:proofErr w:type="spellStart"/>
+      <w:r>
+        <w:rPr>
+          <w:rFonts w:ascii="Tahoma" w:hAnsi="Tahoma" w:cs="Tahoma"/>
+        </w:rPr>
+        <w:t>acetylations</w:t>
+      </w:r>
+      <w:proofErr w:type="spellEnd"/>
+      <w:r>
+        <w:rPr>
+          <w:rFonts w:ascii="Tahoma" w:hAnsi="Tahoma" w:cs="Tahoma"/>
+        </w:rPr>
+        <w:t xml:space="preserve">; and H4K36me2, H3K4me3 levels are increased whereas heterochromatin is reduced which correlates to a more open chromatin organization important for pluripotency. Chromosomes in the nucleus, are organized in ~1Mb non-overlapping territories (CT) of open and closed chromatin domains. Pluripotency genes </w:t>
+      </w:r>
+      <w:r>
+        <w:rPr>
+          <w:rFonts w:ascii="Tahoma" w:hAnsi="Tahoma" w:cs="Tahoma"/>
+        </w:rPr>
+        <w:lastRenderedPageBreak/>
+        <w:t xml:space="preserve">activation correlates with gene positioning within CTs. Chromatin </w:t>
+      </w:r>
+      <w:proofErr w:type="spellStart"/>
+      <w:r>
+        <w:rPr>
+          <w:rFonts w:ascii="Tahoma" w:hAnsi="Tahoma" w:cs="Tahoma"/>
+        </w:rPr>
+        <w:t>decondensation</w:t>
+      </w:r>
+      <w:proofErr w:type="spellEnd"/>
+      <w:r>
+        <w:rPr>
+          <w:rFonts w:ascii="Tahoma" w:hAnsi="Tahoma" w:cs="Tahoma"/>
+        </w:rPr>
+        <w:t xml:space="preserve"> and chromatin looping out of the CT increase this transcriptional activation, and also, enable long-range regulatory gene interactions. Nuclear domains act as barrier against the spreading of heterochromatin and partition chromatin into transcriptionally active and </w:t>
+      </w:r>
+      <w:r>
+        <w:rPr>
+          <w:rFonts w:ascii="Tahoma" w:hAnsi="Tahoma" w:cs="Tahoma"/>
+        </w:rPr>
+        <w:t>inactive</w:t>
+      </w:r>
+      <w:r>
+        <w:rPr>
+          <w:rFonts w:ascii="Tahoma" w:hAnsi="Tahoma" w:cs="Tahoma"/>
+        </w:rPr>
+        <w:t xml:space="preserve"> chromatin regions. They include:</w:t>
+      </w:r>
+    </w:p>
+    <w:p>
+      <w:pPr>
+        <w:pStyle w:val="ListParagraph"/>
+        <w:numPr>
+          <w:ilvl w:val="0"/>
+          <w:numId w:val="8"/>
+        </w:numPr>
+        <w:spacing w:line="480" w:lineRule="auto"/>
+        <w:rPr>
+          <w:rFonts w:ascii="Tahoma" w:hAnsi="Tahoma" w:cs="Tahoma"/>
+        </w:rPr>
+      </w:pPr>
+      <w:r>
+        <w:rPr>
+          <w:rFonts w:ascii="Tahoma" w:hAnsi="Tahoma" w:cs="Tahoma"/>
+          <w:b/>
+          <w:bCs/>
+        </w:rPr>
+        <w:t>Replication domains</w:t>
+      </w:r>
+      <w:r>
+        <w:rPr>
+          <w:rFonts w:ascii="Tahoma" w:hAnsi="Tahoma" w:cs="Tahoma"/>
+        </w:rPr>
+        <w:t>: large chromosome domains where replication timing is regulated. Upon differentiation of ESCs to NPCs, chromatin domains reorganize switching from early to late and late to early replication timing. Concentration of active histone marks is found at domain boundaries: making these domains part of the pluripotency signature.</w:t>
+      </w:r>
+    </w:p>
+    <w:p>
+      <w:pPr>
+        <w:pStyle w:val="ListParagraph"/>
+        <w:numPr>
+          <w:ilvl w:val="0"/>
+          <w:numId w:val="8"/>
+        </w:numPr>
+        <w:spacing w:line="480" w:lineRule="auto"/>
+        <w:rPr>
+          <w:rFonts w:ascii="Tahoma" w:hAnsi="Tahoma" w:cs="Tahoma"/>
+        </w:rPr>
+      </w:pPr>
+      <w:r>
+        <w:rPr>
+          <w:rFonts w:ascii="Tahoma" w:hAnsi="Tahoma" w:cs="Tahoma"/>
+          <w:b/>
+          <w:bCs/>
+        </w:rPr>
+        <w:t>Lamina-associated-domain (LADs) and LOCKS domains</w:t>
+      </w:r>
+      <w:r>
+        <w:rPr>
+          <w:rFonts w:ascii="Tahoma" w:hAnsi="Tahoma" w:cs="Tahoma"/>
+        </w:rPr>
+        <w:t xml:space="preserve">: </w:t>
+      </w:r>
+      <w:r>
+        <w:rPr>
+          <w:rFonts w:ascii="Tahoma" w:hAnsi="Tahoma" w:cs="Tahoma"/>
+        </w:rPr>
+        <w:t>i</w:t>
+      </w:r>
+      <w:r>
+        <w:rPr>
+          <w:rFonts w:ascii="Tahoma" w:hAnsi="Tahoma" w:cs="Tahoma"/>
+        </w:rPr>
+        <w:t>n differentiated cells, LOCKs overlap with LADs, and presence of inactive chromatin</w:t>
+      </w:r>
+    </w:p>
+    <w:p>
+      <w:pPr>
+        <w:spacing w:line="480" w:lineRule="auto"/>
+        <w:ind w:left="360"/>
+        <w:rPr>
+          <w:rFonts w:ascii="Tahoma" w:hAnsi="Tahoma" w:cs="Tahoma"/>
+        </w:rPr>
+      </w:pPr>
+      <w:r>
+        <w:rPr>
+          <w:rFonts w:ascii="Tahoma" w:hAnsi="Tahoma" w:cs="Tahoma"/>
+        </w:rPr>
+        <w:t>domains are important in silencing non-lineage-specific genes by facilitating their association with the nuclear lamina. Both types of domains are enriched in CTF binding sites. Contrary to LADs,</w:t>
+      </w:r>
+      <w:r>
+        <w:rPr>
+          <w:rFonts w:ascii="Tahoma" w:hAnsi="Tahoma" w:cs="Tahoma"/>
+        </w:rPr>
+        <w:t xml:space="preserve"> </w:t>
+      </w:r>
+      <w:r>
+        <w:rPr>
+          <w:rFonts w:ascii="Tahoma" w:hAnsi="Tahoma" w:cs="Tahoma"/>
+        </w:rPr>
+        <w:t>LOCK distribution and abundance changes upon differentiation.</w:t>
+      </w:r>
+    </w:p>
+    <w:p>
+      <w:pPr>
+        <w:pStyle w:val="ListParagraph"/>
+        <w:numPr>
+          <w:ilvl w:val="0"/>
+          <w:numId w:val="8"/>
+        </w:numPr>
+        <w:spacing w:line="480" w:lineRule="auto"/>
+        <w:rPr>
+          <w:rFonts w:ascii="Tahoma" w:hAnsi="Tahoma" w:cs="Tahoma"/>
+        </w:rPr>
+      </w:pPr>
+      <w:r>
+        <w:rPr>
+          <w:rFonts w:ascii="Tahoma" w:hAnsi="Tahoma" w:cs="Tahoma"/>
+          <w:b/>
+          <w:bCs/>
+        </w:rPr>
+        <w:t>Topological domains</w:t>
+      </w:r>
+      <w:r>
+        <w:rPr>
+          <w:rFonts w:ascii="Tahoma" w:hAnsi="Tahoma" w:cs="Tahoma"/>
+        </w:rPr>
+        <w:t xml:space="preserve">: are local chromatin interaction domains enriched with SINE elements, housekeeping and tRNA genes. </w:t>
+      </w:r>
+    </w:p>
+    <w:p>
+      <w:pPr>
+        <w:spacing w:line="480" w:lineRule="auto"/>
+        <w:rPr>
+          <w:rFonts w:ascii="Tahoma" w:hAnsi="Tahoma" w:cs="Tahoma"/>
+        </w:rPr>
+      </w:pPr>
+      <w:r>
+        <w:rPr>
+          <w:rFonts w:ascii="Tahoma" w:hAnsi="Tahoma" w:cs="Tahoma"/>
+        </w:rPr>
+        <w:t xml:space="preserve">Upon cellular reprogramming, these </w:t>
+      </w:r>
+      <w:r>
+        <w:rPr>
+          <w:rFonts w:ascii="Tahoma" w:hAnsi="Tahoma" w:cs="Tahoma"/>
+        </w:rPr>
+        <w:t xml:space="preserve">different types of </w:t>
+      </w:r>
+      <w:r>
+        <w:rPr>
+          <w:rFonts w:ascii="Tahoma" w:hAnsi="Tahoma" w:cs="Tahoma"/>
+        </w:rPr>
+        <w:t>nuclear domains revert to the undifferentiated state to the exception of early to late replicating domains</w:t>
+      </w:r>
+      <w:r>
+        <w:rPr>
+          <w:rFonts w:ascii="Tahoma" w:hAnsi="Tahoma" w:cs="Tahoma"/>
+        </w:rPr>
+        <w:t xml:space="preserve"> </w:t>
+      </w:r>
+      <w:r>
+        <w:rPr>
+          <w:rFonts w:ascii="Tahoma" w:hAnsi="Tahoma" w:cs="Tahoma"/>
+        </w:rPr>
+        <w:fldChar w:fldCharType="begin"/>
+      </w:r>
+      <w:r>
+        <w:rPr>
+          <w:rFonts w:ascii="Tahoma" w:hAnsi="Tahoma" w:cs="Tahoma"/>
+        </w:rPr>
+        <w:instrText xml:space="preserve"> ADDIN ZOTERO_ITEM CSL_CITATION {"citationID":"hvWpKGoa","properties":{"formattedCitation":"(Serrano et al.)","plainCitation":"(Serrano et al.)","noteIndex":0},"citationItems":[{"id":5216,"uris":["http://zotero.org/users/7286058/items/FFA3NC6D"],"itemData":{"id":5216,"type":"article-journal","abstract":"The state of cell differentiation in adult tissues was once thought to be permanent and irreversible. Since Dolly’s cloning and, more recently, the generation of induced pluripotent stem cells (iPSCs) from differentiated cells, the traditional paradigm of cell identity has been reexamined. Much effort has been directed toward understanding how cellular identity is achieved and maintained, and studies are ongoing to investigate how cellular identity can be changed. Cell-speciﬁc transcription patterns can be altered by modulating the expression of a few transcription factors, which are known as master regulators of cell fate. Epigenetics also plays a major role in cell type speciﬁcation because the differentiation process is accompanied by major chromatin remodeling. Moreover, whole-genome analyses reveal that nuclear architecture, as deﬁned by the establishment of chromatin domains, regulates gene interactions in a cell-type-speciﬁc manner. In this paper, we review the current knowledge of chromatin states that are relevant to both pluripotency and gene expression during differentiation. Information about the epigenetic regulation of gene expression in iPSCs or na¨ıve embryonic stem cells, compared with their differentiated derivatives, will be important as a practical consideration in the long-term maintenance of pluripotent cell cultures for therapeutic purposes.","container-title":"Experimental Biology and Medicine","DOI":"10.1177/1535370213480718","ISSN":"1535-3702, 1535-3699","issue":"3","journalAbbreviation":"Exp Biol Med (Maywood)","language":"en","page":"259-270","source":"DOI.org (Crossref)","title":"Chromatin structure, pluripotency and differentiation","URL":"http://journals.sagepub.com/doi/10.1177/1535370213480718","volume":"238","author":[{"family":"Serrano","given":"Lourdes"},{"family":"Vazquez","given":"Berta N"},{"family":"Tischfield","given":"Jay"}],"accessed":{"date-parts":[["2022",11,4]]},"issued":{"date-parts":[["2013",3]]}}}],"schema":"https://github.com/citation-style-language/schema/raw/master/csl-citation.json"} </w:instrText>
+      </w:r>
+      <w:r>
+        <w:rPr>
+          <w:rFonts w:ascii="Tahoma" w:hAnsi="Tahoma" w:cs="Tahoma"/>
+        </w:rPr>
+        <w:fldChar w:fldCharType="separate"/>
+      </w:r>
+      <w:r>
+        <w:rPr>
+          <w:rFonts w:ascii="Tahoma" w:hAnsi="Tahoma" w:cs="Tahoma"/>
+          <w:noProof/>
+        </w:rPr>
+        <w:t>(Serrano et al.)</w:t>
+      </w:r>
+      <w:r>
+        <w:rPr>
+          <w:rFonts w:ascii="Tahoma" w:hAnsi="Tahoma" w:cs="Tahoma"/>
+        </w:rPr>
+        <w:fldChar w:fldCharType="end"/>
+      </w:r>
+      <w:r>
+        <w:rPr>
+          <w:rFonts w:ascii="Tahoma" w:hAnsi="Tahoma" w:cs="Tahoma"/>
+        </w:rPr>
+        <w:t>.</w:t>
+      </w:r>
+    </w:p>
     <w:p/>
     <w:p>
+      <w:pPr>
+        <w:pStyle w:val="ListParagraph"/>
+        <w:ind w:left="360"/>
+        <w:rPr>
+          <w:rFonts w:ascii="Tahoma" w:hAnsi="Tahoma" w:cs="Tahoma"/>
+        </w:rPr>
+      </w:pPr>
+    </w:p>
+    <w:p>
+      <w:pPr>
+        <w:rPr>
+          <w:rFonts w:ascii="Tahoma" w:hAnsi="Tahoma" w:cs="Tahoma"/>
+          <w:b/>
+          <w:bCs/>
+        </w:rPr>
+      </w:pPr>
+      <w:r>
+        <w:rPr>
+          <w:rFonts w:ascii="Tahoma" w:hAnsi="Tahoma" w:cs="Tahoma"/>
+          <w:b/>
+          <w:bCs/>
+        </w:rPr>
+        <w:lastRenderedPageBreak/>
+        <w:t>Sources:</w:t>
+      </w:r>
+    </w:p>
+    <w:p>
+      <w:pPr>
+        <w:pStyle w:val="ListParagraph"/>
+        <w:numPr>
+          <w:ilvl w:val="0"/>
+          <w:numId w:val="8"/>
+        </w:numPr>
+        <w:rPr>
+          <w:rFonts w:ascii="Tahoma" w:hAnsi="Tahoma" w:cs="Tahoma"/>
+        </w:rPr>
+      </w:pPr>
+      <w:proofErr w:type="spellStart"/>
+      <w:r>
+        <w:rPr>
+          <w:rFonts w:ascii="Tahoma" w:hAnsi="Tahoma" w:cs="Tahoma"/>
+        </w:rPr>
+        <w:t>Geron</w:t>
+      </w:r>
+      <w:proofErr w:type="spellEnd"/>
+      <w:r>
+        <w:rPr>
+          <w:rFonts w:ascii="Tahoma" w:hAnsi="Tahoma" w:cs="Tahoma"/>
+        </w:rPr>
+        <w:t xml:space="preserve"> Bails Out of Stem Cells: </w:t>
+      </w:r>
       <w:hyperlink r:id="rId8" w:history="1">
         <w:r>
           <w:rPr>
             <w:rStyle w:val="Hyperlink"/>
+            <w:rFonts w:ascii="Tahoma" w:hAnsi="Tahoma" w:cs="Tahoma"/>
           </w:rPr>
           <w:t>https://www-science-org.proxy1.library.jhu.edu/content/article/geron-bails-out-stem-cells</w:t>
         </w:r>
       </w:hyperlink>
     </w:p>
-    <w:p/>
+    <w:p>
+      <w:pPr>
+        <w:rPr>
+          <w:rFonts w:ascii="Tahoma" w:hAnsi="Tahoma" w:cs="Tahoma"/>
+        </w:rPr>
+      </w:pPr>
+    </w:p>
     <w:p>
       <w:pPr>
         <w:pStyle w:val="Bibliography"/>
-      </w:pPr>
-      <w:r>
+        <w:numPr>
+          <w:ilvl w:val="0"/>
+          <w:numId w:val="8"/>
+        </w:numPr>
+        <w:rPr>
+          <w:rFonts w:ascii="Tahoma" w:hAnsi="Tahoma" w:cs="Tahoma"/>
+        </w:rPr>
+      </w:pPr>
+      <w:r>
+        <w:rPr>
+          <w:rFonts w:ascii="Tahoma" w:hAnsi="Tahoma" w:cs="Tahoma"/>
+        </w:rPr>
         <w:fldChar w:fldCharType="begin"/>
       </w:r>
       <w:r>
+        <w:rPr>
+          <w:rFonts w:ascii="Tahoma" w:hAnsi="Tahoma" w:cs="Tahoma"/>
+        </w:rPr>
         <w:instrText xml:space="preserve"> ADDIN ZOTERO_BIBL {"uncited":[],"omitted":[],"custom":[]} CSL_BIBLIOGRAPHY </w:instrText>
       </w:r>
       <w:r>
+        <w:rPr>
+          <w:rFonts w:ascii="Tahoma" w:hAnsi="Tahoma" w:cs="Tahoma"/>
+        </w:rPr>
         <w:fldChar w:fldCharType="separate"/>
       </w:r>
       <w:r>
+        <w:rPr>
+          <w:rFonts w:ascii="Tahoma" w:hAnsi="Tahoma" w:cs="Tahoma"/>
+        </w:rPr>
         <w:t xml:space="preserve">Lukovic, Dunja, et al. “Perspectives and Future Directions of Human Pluripotent Stem Cell-Based Therapies: Lessons from Geron’s Clinical Trial for Spinal Cord Injury.” </w:t>
       </w:r>
       <w:r>
         <w:rPr>
+          <w:rFonts w:ascii="Tahoma" w:hAnsi="Tahoma" w:cs="Tahoma"/>
           <w:i/>
           <w:iCs/>
         </w:rPr>
         <w:t>Stem Cells and Development</w:t>
       </w:r>
       <w:r>
+        <w:rPr>
+          <w:rFonts w:ascii="Tahoma" w:hAnsi="Tahoma" w:cs="Tahoma"/>
+        </w:rPr>
         <w:t xml:space="preserve">, vol. 23, no. 1, Jan. 2014, pp. 1–4. </w:t>
       </w:r>
       <w:r>
         <w:rPr>
+          <w:rFonts w:ascii="Tahoma" w:hAnsi="Tahoma" w:cs="Tahoma"/>
           <w:i/>
           <w:iCs/>
         </w:rPr>
         <w:t>DOI.org (Crossref)</w:t>
       </w:r>
       <w:r>
+        <w:rPr>
+          <w:rFonts w:ascii="Tahoma" w:hAnsi="Tahoma" w:cs="Tahoma"/>
+        </w:rPr>
         <w:t>, https://doi.org/10.1089/scd.2013.0266.</w:t>
       </w:r>
     </w:p>
     <w:p>
-      <w:r>
+      <w:pPr>
+        <w:pStyle w:val="Bibliography"/>
+        <w:numPr>
+          <w:ilvl w:val="0"/>
+          <w:numId w:val="8"/>
+        </w:numPr>
+        <w:rPr>
+          <w:rFonts w:ascii="Tahoma" w:hAnsi="Tahoma" w:cs="Tahoma"/>
+        </w:rPr>
+      </w:pPr>
+      <w:r>
+        <w:rPr>
+          <w:rFonts w:ascii="Tahoma" w:hAnsi="Tahoma" w:cs="Tahoma"/>
+        </w:rPr>
+        <w:t xml:space="preserve">Serrano, Lourdes, et al. “Chromatin Structure, Pluripotency and Differentiation.” </w:t>
+      </w:r>
+      <w:r>
+        <w:rPr>
+          <w:rFonts w:ascii="Tahoma" w:hAnsi="Tahoma" w:cs="Tahoma"/>
+          <w:i/>
+          <w:iCs/>
+        </w:rPr>
+        <w:t>Experimental Biology and Medicine</w:t>
+      </w:r>
+      <w:r>
+        <w:rPr>
+          <w:rFonts w:ascii="Tahoma" w:hAnsi="Tahoma" w:cs="Tahoma"/>
+        </w:rPr>
+        <w:t xml:space="preserve">, vol. 238, no. 3, Mar. 2013, pp. 259–70. </w:t>
+      </w:r>
+      <w:r>
+        <w:rPr>
+          <w:rFonts w:ascii="Tahoma" w:hAnsi="Tahoma" w:cs="Tahoma"/>
+          <w:i/>
+          <w:iCs/>
+        </w:rPr>
+        <w:t>DOI.org (Crossref)</w:t>
+      </w:r>
+      <w:r>
+        <w:rPr>
+          <w:rFonts w:ascii="Tahoma" w:hAnsi="Tahoma" w:cs="Tahoma"/>
+        </w:rPr>
+        <w:t>, https://doi.org/10.1177/1535370213480718.</w:t>
+      </w:r>
+    </w:p>
+    <w:p>
+      <w:r>
+        <w:rPr>
+          <w:rFonts w:ascii="Tahoma" w:hAnsi="Tahoma" w:cs="Tahoma"/>
+        </w:rPr>
         <w:fldChar w:fldCharType="end"/>
       </w:r>
     </w:p>
-    <w:p/>
-    <w:p/>
     <w:p>
       <w:r>
         <w:rPr>
@@ -1919,6 +2481,119 @@
     </w:lvl>
   </w:abstractNum>
   <w:abstractNum w:abstractNumId="1" w15:restartNumberingAfterBreak="0">
+    <w:nsid w:val="055B2C73"/>
+    <w:multiLevelType w:val="hybridMultilevel"/>
+    <w:tmpl w:val="2DE0535E"/>
+    <w:lvl w:ilvl="0" w:tplc="04090005">
+      <w:start w:val="1"/>
+      <w:numFmt w:val="bullet"/>
+      <w:lvlText w:val=""/>
+      <w:lvlJc w:val="left"/>
+      <w:pPr>
+        <w:ind w:left="360" w:hanging="360"/>
+      </w:pPr>
+      <w:rPr>
+        <w:rFonts w:ascii="Wingdings" w:hAnsi="Wingdings" w:hint="default"/>
+      </w:rPr>
+    </w:lvl>
+    <w:lvl w:ilvl="1" w:tplc="04090003" w:tentative="1">
+      <w:start w:val="1"/>
+      <w:numFmt w:val="bullet"/>
+      <w:lvlText w:val="o"/>
+      <w:lvlJc w:val="left"/>
+      <w:pPr>
+        <w:ind w:left="1080" w:hanging="360"/>
+      </w:pPr>
+      <w:rPr>
+        <w:rFonts w:ascii="Courier New" w:hAnsi="Courier New" w:cs="Courier New" w:hint="default"/>
+      </w:rPr>
+    </w:lvl>
+    <w:lvl w:ilvl="2" w:tplc="04090005" w:tentative="1">
+      <w:start w:val="1"/>
+      <w:numFmt w:val="bullet"/>
+      <w:lvlText w:val=""/>
+      <w:lvlJc w:val="left"/>
+      <w:pPr>
+        <w:ind w:left="1800" w:hanging="360"/>
+      </w:pPr>
+      <w:rPr>
+        <w:rFonts w:ascii="Wingdings" w:hAnsi="Wingdings" w:hint="default"/>
+      </w:rPr>
+    </w:lvl>
+    <w:lvl w:ilvl="3" w:tplc="04090001" w:tentative="1">
+      <w:start w:val="1"/>
+      <w:numFmt w:val="bullet"/>
+      <w:lvlText w:val=""/>
+      <w:lvlJc w:val="left"/>
+      <w:pPr>
+        <w:ind w:left="2520" w:hanging="360"/>
+      </w:pPr>
+      <w:rPr>
+        <w:rFonts w:ascii="Symbol" w:hAnsi="Symbol" w:hint="default"/>
+      </w:rPr>
+    </w:lvl>
+    <w:lvl w:ilvl="4" w:tplc="04090003" w:tentative="1">
+      <w:start w:val="1"/>
+      <w:numFmt w:val="bullet"/>
+      <w:lvlText w:val="o"/>
+      <w:lvlJc w:val="left"/>
+      <w:pPr>
+        <w:ind w:left="3240" w:hanging="360"/>
+      </w:pPr>
+      <w:rPr>
+        <w:rFonts w:ascii="Courier New" w:hAnsi="Courier New" w:cs="Courier New" w:hint="default"/>
+      </w:rPr>
+    </w:lvl>
+    <w:lvl w:ilvl="5" w:tplc="04090005" w:tentative="1">
+      <w:start w:val="1"/>
+      <w:numFmt w:val="bullet"/>
+      <w:lvlText w:val=""/>
+      <w:lvlJc w:val="left"/>
+      <w:pPr>
+        <w:ind w:left="3960" w:hanging="360"/>
+      </w:pPr>
+      <w:rPr>
+        <w:rFonts w:ascii="Wingdings" w:hAnsi="Wingdings" w:hint="default"/>
+      </w:rPr>
+    </w:lvl>
+    <w:lvl w:ilvl="6" w:tplc="04090001" w:tentative="1">
+      <w:start w:val="1"/>
+      <w:numFmt w:val="bullet"/>
+      <w:lvlText w:val=""/>
+      <w:lvlJc w:val="left"/>
+      <w:pPr>
+        <w:ind w:left="4680" w:hanging="360"/>
+      </w:pPr>
+      <w:rPr>
+        <w:rFonts w:ascii="Symbol" w:hAnsi="Symbol" w:hint="default"/>
+      </w:rPr>
+    </w:lvl>
+    <w:lvl w:ilvl="7" w:tplc="04090003" w:tentative="1">
+      <w:start w:val="1"/>
+      <w:numFmt w:val="bullet"/>
+      <w:lvlText w:val="o"/>
+      <w:lvlJc w:val="left"/>
+      <w:pPr>
+        <w:ind w:left="5400" w:hanging="360"/>
+      </w:pPr>
+      <w:rPr>
+        <w:rFonts w:ascii="Courier New" w:hAnsi="Courier New" w:cs="Courier New" w:hint="default"/>
+      </w:rPr>
+    </w:lvl>
+    <w:lvl w:ilvl="8" w:tplc="04090005" w:tentative="1">
+      <w:start w:val="1"/>
+      <w:numFmt w:val="bullet"/>
+      <w:lvlText w:val=""/>
+      <w:lvlJc w:val="left"/>
+      <w:pPr>
+        <w:ind w:left="6120" w:hanging="360"/>
+      </w:pPr>
+      <w:rPr>
+        <w:rFonts w:ascii="Wingdings" w:hAnsi="Wingdings" w:hint="default"/>
+      </w:rPr>
+    </w:lvl>
+  </w:abstractNum>
+  <w:abstractNum w:abstractNumId="2" w15:restartNumberingAfterBreak="0">
     <w:nsid w:val="14390EF7"/>
     <w:multiLevelType w:val="hybridMultilevel"/>
     <w:tmpl w:val="954E7C4E"/>
@@ -2031,7 +2706,7 @@
       </w:rPr>
     </w:lvl>
   </w:abstractNum>
-  <w:abstractNum w:abstractNumId="2" w15:restartNumberingAfterBreak="0">
+  <w:abstractNum w:abstractNumId="3" w15:restartNumberingAfterBreak="0">
     <w:nsid w:val="16E20D9E"/>
     <w:multiLevelType w:val="multilevel"/>
     <w:tmpl w:val="C49ADAA2"/>
@@ -2144,7 +2819,7 @@
       </w:pPr>
     </w:lvl>
   </w:abstractNum>
-  <w:abstractNum w:abstractNumId="3" w15:restartNumberingAfterBreak="0">
+  <w:abstractNum w:abstractNumId="4" w15:restartNumberingAfterBreak="0">
     <w:nsid w:val="1D3777BF"/>
     <w:multiLevelType w:val="hybridMultilevel"/>
     <w:tmpl w:val="FEF80FA2"/>
@@ -2257,7 +2932,7 @@
       </w:rPr>
     </w:lvl>
   </w:abstractNum>
-  <w:abstractNum w:abstractNumId="4" w15:restartNumberingAfterBreak="0">
+  <w:abstractNum w:abstractNumId="5" w15:restartNumberingAfterBreak="0">
     <w:nsid w:val="42E57AE2"/>
     <w:multiLevelType w:val="hybridMultilevel"/>
     <w:tmpl w:val="15325CDE"/>
@@ -2343,7 +3018,7 @@
       </w:pPr>
     </w:lvl>
   </w:abstractNum>
-  <w:abstractNum w:abstractNumId="5" w15:restartNumberingAfterBreak="0">
+  <w:abstractNum w:abstractNumId="6" w15:restartNumberingAfterBreak="0">
     <w:nsid w:val="53B63862"/>
     <w:multiLevelType w:val="hybridMultilevel"/>
     <w:tmpl w:val="962ECF26"/>
@@ -2456,7 +3131,7 @@
       </w:rPr>
     </w:lvl>
   </w:abstractNum>
-  <w:abstractNum w:abstractNumId="6" w15:restartNumberingAfterBreak="0">
+  <w:abstractNum w:abstractNumId="7" w15:restartNumberingAfterBreak="0">
     <w:nsid w:val="5E9D0105"/>
     <w:multiLevelType w:val="multilevel"/>
     <w:tmpl w:val="0409001D"/>
@@ -2549,25 +3224,28 @@
     </w:lvl>
   </w:abstractNum>
   <w:num w:numId="1" w16cid:durableId="80101493">
+    <w:abstractNumId w:val="7"/>
+  </w:num>
+  <w:num w:numId="2" w16cid:durableId="880021419">
+    <w:abstractNumId w:val="5"/>
+  </w:num>
+  <w:num w:numId="3" w16cid:durableId="1477333763">
     <w:abstractNumId w:val="6"/>
   </w:num>
-  <w:num w:numId="2" w16cid:durableId="880021419">
+  <w:num w:numId="4" w16cid:durableId="614799014">
     <w:abstractNumId w:val="4"/>
-  </w:num>
-  <w:num w:numId="3" w16cid:durableId="1477333763">
-    <w:abstractNumId w:val="5"/>
-  </w:num>
-  <w:num w:numId="4" w16cid:durableId="614799014">
-    <w:abstractNumId w:val="3"/>
   </w:num>
   <w:num w:numId="5" w16cid:durableId="1499078273">
     <w:abstractNumId w:val="0"/>
   </w:num>
   <w:num w:numId="6" w16cid:durableId="409736330">
-    <w:abstractNumId w:val="1"/>
+    <w:abstractNumId w:val="2"/>
   </w:num>
   <w:num w:numId="7" w16cid:durableId="1946696052">
-    <w:abstractNumId w:val="2"/>
+    <w:abstractNumId w:val="3"/>
+  </w:num>
+  <w:num w:numId="8" w16cid:durableId="1811901406">
+    <w:abstractNumId w:val="1"/>
   </w:num>
   <w:numIdMacAtCleanup w:val="5"/>
 </w:numbering>

</xml_diff>